<commit_message>
Added many sub components
</commit_message>
<xml_diff>
--- a/BigBrains.docx
+++ b/BigBrains.docx
@@ -1,6 +1,6 @@
 
 <file path=word/document.xml><?xml version="1.0" encoding="utf-8"?>
-<w:document xmlns:ve="http://schemas.openxmlformats.org/markup-compatibility/2006" xmlns:o="urn:schemas-microsoft-com:office:office" xmlns:r="http://schemas.openxmlformats.org/officeDocument/2006/relationships" xmlns:m="http://schemas.openxmlformats.org/officeDocument/2006/math" xmlns:v="urn:schemas-microsoft-com:vml" xmlns:wp="http://schemas.openxmlformats.org/drawingml/2006/wordprocessingDrawing" xmlns:w10="urn:schemas-microsoft-com:office:word" xmlns:w="http://schemas.openxmlformats.org/wordprocessingml/2006/main" xmlns:wne="http://schemas.microsoft.com/office/word/2006/wordml">
+<w:document xmlns:wpc="http://schemas.microsoft.com/office/word/2010/wordprocessingCanvas" xmlns:cx="http://schemas.microsoft.com/office/drawing/2014/chartex" xmlns:cx1="http://schemas.microsoft.com/office/drawing/2015/9/8/chartex" xmlns:mc="http://schemas.openxmlformats.org/markup-compatibility/2006" xmlns:o="urn:schemas-microsoft-com:office:office" xmlns:r="http://schemas.openxmlformats.org/officeDocument/2006/relationships" xmlns:m="http://schemas.openxmlformats.org/officeDocument/2006/math" xmlns:v="urn:schemas-microsoft-com:vml" xmlns:wp14="http://schemas.microsoft.com/office/word/2010/wordprocessingDrawing" xmlns:wp="http://schemas.openxmlformats.org/drawingml/2006/wordprocessingDrawing" xmlns:w10="urn:schemas-microsoft-com:office:word" xmlns:w="http://schemas.openxmlformats.org/wordprocessingml/2006/main" xmlns:w14="http://schemas.microsoft.com/office/word/2010/wordml" xmlns:w15="http://schemas.microsoft.com/office/word/2012/wordml" xmlns:w16se="http://schemas.microsoft.com/office/word/2015/wordml/symex" xmlns:wpg="http://schemas.microsoft.com/office/word/2010/wordprocessingGroup" xmlns:wpi="http://schemas.microsoft.com/office/word/2010/wordprocessingInk" xmlns:wne="http://schemas.microsoft.com/office/word/2006/wordml" xmlns:wps="http://schemas.microsoft.com/office/word/2010/wordprocessingShape" mc:Ignorable="w14 w15 w16se wp14">
   <w:body>
     <w:p>
       <w:pPr>
@@ -15,6 +15,7 @@
         </w:rPr>
       </w:pPr>
     </w:p>
+    <w:p/>
     <w:p>
       <w:pPr>
         <w:pStyle w:val="Heading2"/>
@@ -154,6 +155,12 @@
           <w:b/>
         </w:rPr>
       </w:pPr>
+      <w:r>
+        <w:rPr>
+          <w:b/>
+        </w:rPr>
+        <w:t>Mr. Rana Waqas Ali</w:t>
+      </w:r>
     </w:p>
     <w:p>
       <w:pPr>
@@ -173,7 +180,23 @@
           <w:sz w:val="24"/>
           <w:szCs w:val="24"/>
         </w:rPr>
-        <w:t>Submitted By:</w:t>
+        <w:t xml:space="preserve">Submitted </w:t>
+      </w:r>
+      <w:r>
+        <w:rPr>
+          <w:b/>
+          <w:sz w:val="24"/>
+          <w:szCs w:val="24"/>
+        </w:rPr>
+        <w:t>by</w:t>
+      </w:r>
+      <w:r>
+        <w:rPr>
+          <w:b/>
+          <w:sz w:val="24"/>
+          <w:szCs w:val="24"/>
+        </w:rPr>
+        <w:t>:</w:t>
       </w:r>
       <w:bookmarkEnd w:id="9"/>
       <w:bookmarkEnd w:id="10"/>
@@ -181,32 +204,231 @@
     </w:p>
     <w:p>
       <w:pPr>
-        <w:jc w:val="center"/>
+        <w:ind w:left="2160"/>
         <w:rPr>
           <w:b/>
           <w:sz w:val="24"/>
           <w:szCs w:val="24"/>
         </w:rPr>
       </w:pPr>
-    </w:p>
-    <w:p>
-      <w:pPr>
-        <w:jc w:val="center"/>
+      <w:r>
         <w:rPr>
           <w:b/>
           <w:sz w:val="24"/>
           <w:szCs w:val="24"/>
         </w:rPr>
-      </w:pPr>
-    </w:p>
-    <w:p>
-      <w:pPr>
-        <w:jc w:val="center"/>
+        <w:t xml:space="preserve">      </w:t>
+      </w:r>
+      <w:r>
         <w:rPr>
           <w:b/>
           <w:sz w:val="24"/>
           <w:szCs w:val="24"/>
         </w:rPr>
+        <w:tab/>
+      </w:r>
+      <w:r>
+        <w:rPr>
+          <w:b/>
+          <w:sz w:val="24"/>
+          <w:szCs w:val="24"/>
+        </w:rPr>
+        <w:t>F2017266203</w:t>
+      </w:r>
+      <w:r>
+        <w:rPr>
+          <w:b/>
+          <w:sz w:val="24"/>
+          <w:szCs w:val="24"/>
+        </w:rPr>
+        <w:tab/>
+      </w:r>
+      <w:r>
+        <w:rPr>
+          <w:b/>
+          <w:sz w:val="24"/>
+          <w:szCs w:val="24"/>
+        </w:rPr>
+        <w:t xml:space="preserve">      </w:t>
+      </w:r>
+      <w:r>
+        <w:rPr>
+          <w:b/>
+          <w:sz w:val="24"/>
+          <w:szCs w:val="24"/>
+        </w:rPr>
+        <w:t>Abdullah Mujahid</w:t>
+      </w:r>
+    </w:p>
+    <w:p>
+      <w:pPr>
+        <w:jc w:val="center"/>
+        <w:rPr>
+          <w:b/>
+          <w:sz w:val="24"/>
+          <w:szCs w:val="24"/>
+        </w:rPr>
+      </w:pPr>
+      <w:r>
+        <w:rPr>
+          <w:b/>
+          <w:sz w:val="24"/>
+          <w:szCs w:val="24"/>
+        </w:rPr>
+        <w:t xml:space="preserve">      </w:t>
+      </w:r>
+      <w:r>
+        <w:rPr>
+          <w:b/>
+          <w:sz w:val="24"/>
+          <w:szCs w:val="24"/>
+        </w:rPr>
+        <w:t xml:space="preserve"> </w:t>
+      </w:r>
+      <w:r>
+        <w:rPr>
+          <w:b/>
+          <w:sz w:val="24"/>
+          <w:szCs w:val="24"/>
+        </w:rPr>
+        <w:t>F2017266236</w:t>
+      </w:r>
+      <w:r>
+        <w:rPr>
+          <w:b/>
+          <w:sz w:val="24"/>
+          <w:szCs w:val="24"/>
+        </w:rPr>
+        <w:tab/>
+        <w:t xml:space="preserve"> Amna Ramzan</w:t>
+      </w:r>
+    </w:p>
+    <w:p>
+      <w:pPr>
+        <w:ind w:firstLine="720"/>
+        <w:rPr>
+          <w:b/>
+          <w:sz w:val="24"/>
+          <w:szCs w:val="24"/>
+        </w:rPr>
+      </w:pPr>
+      <w:r>
+        <w:rPr>
+          <w:b/>
+          <w:sz w:val="24"/>
+          <w:szCs w:val="24"/>
+        </w:rPr>
+        <w:t xml:space="preserve">                                    </w:t>
+      </w:r>
+      <w:r>
+        <w:rPr>
+          <w:b/>
+          <w:sz w:val="24"/>
+          <w:szCs w:val="24"/>
+        </w:rPr>
+        <w:t>F2017266241</w:t>
+      </w:r>
+      <w:r>
+        <w:rPr>
+          <w:b/>
+          <w:sz w:val="24"/>
+          <w:szCs w:val="24"/>
+        </w:rPr>
+        <w:tab/>
+      </w:r>
+      <w:r>
+        <w:rPr>
+          <w:b/>
+          <w:sz w:val="24"/>
+          <w:szCs w:val="24"/>
+        </w:rPr>
+        <w:t xml:space="preserve">      </w:t>
+      </w:r>
+      <w:r>
+        <w:rPr>
+          <w:b/>
+          <w:sz w:val="24"/>
+          <w:szCs w:val="24"/>
+        </w:rPr>
+        <w:t>Rahib Nazir Butt</w:t>
+      </w:r>
+    </w:p>
+    <w:p>
+      <w:pPr>
+        <w:jc w:val="center"/>
+        <w:rPr>
+          <w:b/>
+          <w:sz w:val="24"/>
+          <w:szCs w:val="24"/>
+        </w:rPr>
+      </w:pPr>
+      <w:r>
+        <w:rPr>
+          <w:b/>
+          <w:sz w:val="24"/>
+          <w:szCs w:val="24"/>
+        </w:rPr>
+        <w:t xml:space="preserve">            </w:t>
+      </w:r>
+      <w:r>
+        <w:rPr>
+          <w:b/>
+          <w:sz w:val="24"/>
+          <w:szCs w:val="24"/>
+        </w:rPr>
+        <w:t>F2017266351</w:t>
+      </w:r>
+      <w:r>
+        <w:rPr>
+          <w:b/>
+          <w:sz w:val="24"/>
+          <w:szCs w:val="24"/>
+        </w:rPr>
+        <w:tab/>
+      </w:r>
+      <w:r>
+        <w:rPr>
+          <w:b/>
+          <w:sz w:val="24"/>
+          <w:szCs w:val="24"/>
+        </w:rPr>
+        <w:t xml:space="preserve">      </w:t>
+      </w:r>
+      <w:r>
+        <w:rPr>
+          <w:b/>
+          <w:sz w:val="24"/>
+          <w:szCs w:val="24"/>
+        </w:rPr>
+        <w:t xml:space="preserve">Habiba Naeem </w:t>
+      </w:r>
+      <w:r>
+        <w:rPr>
+          <w:b/>
+          <w:sz w:val="24"/>
+          <w:szCs w:val="24"/>
+        </w:rPr>
+        <w:tab/>
+      </w:r>
+    </w:p>
+    <w:p>
+      <w:pPr>
+        <w:jc w:val="center"/>
+        <w:rPr>
+          <w:b/>
+          <w:sz w:val="24"/>
+          <w:szCs w:val="24"/>
+        </w:rPr>
+      </w:pPr>
+    </w:p>
+    <w:p>
+      <w:pPr>
+        <w:jc w:val="center"/>
+        <w:rPr>
+          <w:b/>
+          <w:sz w:val="24"/>
+          <w:szCs w:val="24"/>
+        </w:rPr>
       </w:pPr>
       <w:bookmarkStart w:id="12" w:name="_Toc408224324"/>
       <w:bookmarkStart w:id="13" w:name="_Toc408224576"/>
@@ -228,35 +450,60 @@
         <w:jc w:val="center"/>
         <w:rPr>
           <w:b/>
-        </w:rPr>
-      </w:pPr>
-    </w:p>
-    <w:p>
-      <w:pPr>
-        <w:jc w:val="center"/>
-        <w:rPr>
-          <w:b/>
-        </w:rPr>
-      </w:pPr>
-    </w:p>
-    <w:p>
-      <w:pPr>
-        <w:jc w:val="center"/>
+          <w:sz w:val="24"/>
+          <w:szCs w:val="24"/>
+        </w:rPr>
+      </w:pPr>
+      <w:r>
         <w:rPr>
           <w:b/>
           <w:sz w:val="24"/>
           <w:szCs w:val="24"/>
         </w:rPr>
-      </w:pPr>
-    </w:p>
-    <w:p>
-      <w:pPr>
-        <w:jc w:val="center"/>
+        <w:t xml:space="preserve">    </w:t>
+      </w:r>
+      <w:r>
         <w:rPr>
           <w:b/>
           <w:sz w:val="24"/>
           <w:szCs w:val="24"/>
         </w:rPr>
+        <w:t>2017-2021</w:t>
+      </w:r>
+      <w:r>
+        <w:rPr>
+          <w:b/>
+          <w:sz w:val="24"/>
+          <w:szCs w:val="24"/>
+        </w:rPr>
+        <w:tab/>
+      </w:r>
+    </w:p>
+    <w:p>
+      <w:pPr>
+        <w:rPr>
+          <w:b/>
+        </w:rPr>
+      </w:pPr>
+    </w:p>
+    <w:p>
+      <w:pPr>
+        <w:jc w:val="center"/>
+        <w:rPr>
+          <w:b/>
+          <w:sz w:val="24"/>
+          <w:szCs w:val="24"/>
+        </w:rPr>
+      </w:pPr>
+    </w:p>
+    <w:p>
+      <w:pPr>
+        <w:jc w:val="center"/>
+        <w:rPr>
+          <w:b/>
+          <w:sz w:val="24"/>
+          <w:szCs w:val="24"/>
+        </w:rPr>
       </w:pPr>
       <w:bookmarkStart w:id="15" w:name="_Toc408224325"/>
       <w:bookmarkStart w:id="16" w:name="_Toc408224577"/>
@@ -338,50 +585,54 @@
     </w:p>
     <w:p>
       <w:pPr>
-        <w:jc w:val="center"/>
-        <w:rPr>
-          <w:b/>
+        <w:rPr>
           <w:sz w:val="28"/>
           <w:szCs w:val="28"/>
         </w:rPr>
       </w:pPr>
     </w:p>
-    <w:p>
-      <w:pPr>
-        <w:ind w:left="2160" w:firstLine="720"/>
+    <w:p/>
+    <w:p>
+      <w:r>
+        <w:t>All the praise to all mighty ALLAH for bestowing us with the courage, knowledge, health and wisdom to carry out this project and for his love, mercy and grace in our life and specially during our four years in university. We are greatly indebted to our parents, without their endless financial moral support, patience and prayer the very idea of this project was impossible.</w:t>
+      </w:r>
+    </w:p>
+    <w:p/>
+    <w:p>
+      <w:pPr>
         <w:rPr>
           <w:sz w:val="28"/>
           <w:szCs w:val="28"/>
         </w:rPr>
       </w:pPr>
-    </w:p>
-    <w:p>
-      <w:pPr>
-        <w:ind w:left="2160" w:firstLine="720"/>
+      <w:r>
+        <w:t xml:space="preserve"> </w:t>
+      </w:r>
+      <w:r>
+        <w:t>We would like to</w:t>
+      </w:r>
+      <w:r>
+        <w:t xml:space="preserve"> pay our humble gratitude to</w:t>
+      </w:r>
+      <w:r>
+        <w:t xml:space="preserve"> our project advisor Mr. Rana Waqas Ali for guiding us and providing us the opportunity to wor</w:t>
+      </w:r>
+      <w:r>
+        <w:t>k under his guidance. His encouragement was the main source and strength to stimulate us to complete the project</w:t>
+      </w:r>
+      <w:r>
+        <w:t xml:space="preserve"> for their valuable guidance co-corporation and constant inspiration.</w:t>
+      </w:r>
+      <w:r>
+        <w:t xml:space="preserve"> We are also grateful to all faculty members of University of Management and Technology for the facilities that were provided to us even in the period of pandemic because every complete successful assignment is the result of many hands joined together</w:t>
+      </w:r>
+      <w:r>
         <w:rPr>
           <w:sz w:val="28"/>
           <w:szCs w:val="28"/>
         </w:rPr>
-      </w:pPr>
-    </w:p>
-    <w:p>
-      <w:pPr>
-        <w:ind w:left="2160" w:firstLine="720"/>
-        <w:rPr>
-          <w:sz w:val="28"/>
-          <w:szCs w:val="28"/>
-        </w:rPr>
-      </w:pPr>
-    </w:p>
-    <w:p>
-      <w:pPr>
-        <w:ind w:left="2160" w:firstLine="720"/>
-        <w:rPr>
-          <w:b/>
-          <w:sz w:val="24"/>
-          <w:szCs w:val="24"/>
-        </w:rPr>
-      </w:pPr>
+        <w:t>.</w:t>
+      </w:r>
     </w:p>
     <w:p>
       <w:pPr>
@@ -1153,11 +1404,18 @@
         </w:rPr>
         <w:tab/>
       </w:r>
-    </w:p>
-    <w:p>
-      <w:pPr>
+      <w:r>
         <w:rPr>
           <w:b/>
+        </w:rPr>
+        <w:t>Big Brains</w:t>
+      </w:r>
+    </w:p>
+    <w:p>
+      <w:pPr>
+        <w:ind w:left="2880" w:hanging="2880"/>
+        <w:rPr>
+          <w:bCs/>
         </w:rPr>
       </w:pPr>
       <w:r>
@@ -1176,52 +1434,92 @@
       </w:r>
       <w:r>
         <w:rPr>
+          <w:bCs/>
+          <w:noProof/>
+        </w:rPr>
+        <w:t>To fill the online education study gap for certain subjects whose resources weren’t available, searchers have to go through a single platform and use the e-learning social network to get help anytime anywhere.</w:t>
+      </w:r>
+    </w:p>
+    <w:p>
+      <w:pPr>
+        <w:rPr>
+          <w:b/>
+        </w:rPr>
+      </w:pPr>
+    </w:p>
+    <w:p>
+      <w:pPr>
+        <w:ind w:left="2880" w:hanging="2880"/>
+        <w:rPr>
+          <w:bCs/>
+        </w:rPr>
+      </w:pPr>
+      <w:r>
+        <w:rPr>
           <w:b/>
           <w:noProof/>
         </w:rPr>
-        <w:tab/>
+        <w:t>Undertake</w:t>
       </w:r>
       <w:r>
         <w:rPr>
           <w:b/>
           <w:noProof/>
         </w:rPr>
-        <w:tab/>
-      </w:r>
-    </w:p>
-    <w:p>
-      <w:pPr>
-        <w:rPr>
-          <w:b/>
-        </w:rPr>
-      </w:pPr>
-    </w:p>
-    <w:p>
-      <w:pPr>
-        <w:rPr>
-          <w:b/>
-        </w:rPr>
-      </w:pPr>
+        <w:t>n</w:t>
+      </w:r>
       <w:r>
         <w:rPr>
           <w:b/>
           <w:noProof/>
         </w:rPr>
-        <w:t>Undertake</w:t>
-      </w:r>
+        <w:t xml:space="preserve"> by</w:t>
+      </w:r>
+      <w:r>
+        <w:rPr>
+          <w:b/>
+        </w:rPr>
+        <w:tab/>
+      </w:r>
+      <w:r>
+        <w:rPr>
+          <w:bCs/>
+        </w:rPr>
+        <w:t>Abdullah</w:t>
+      </w:r>
+      <w:r>
+        <w:rPr>
+          <w:bCs/>
+        </w:rPr>
+        <w:t xml:space="preserve"> Mujahid, Amna Ramzan, Rahib Nazir Butt, Habiba Naeem</w:t>
+      </w:r>
+    </w:p>
+    <w:p>
+      <w:pPr>
+        <w:rPr>
+          <w:b/>
+        </w:rPr>
+      </w:pPr>
+    </w:p>
+    <w:p>
+      <w:pPr>
+        <w:rPr>
+          <w:bCs/>
+        </w:rPr>
+      </w:pPr>
       <w:r>
         <w:rPr>
           <w:b/>
           <w:noProof/>
         </w:rPr>
-        <w:t>n</w:t>
+        <w:t>Supervised by</w:t>
       </w:r>
       <w:r>
         <w:rPr>
           <w:b/>
           <w:noProof/>
         </w:rPr>
-        <w:t xml:space="preserve"> by</w:t>
+        <w:tab/>
       </w:r>
       <w:r>
         <w:rPr>
@@ -1229,18 +1527,23 @@
         </w:rPr>
         <w:tab/>
       </w:r>
-    </w:p>
-    <w:p>
-      <w:pPr>
+      <w:r>
         <w:rPr>
           <w:b/>
         </w:rPr>
-      </w:pPr>
-    </w:p>
-    <w:p>
-      <w:pPr>
-        <w:rPr>
-          <w:b/>
+        <w:tab/>
+      </w:r>
+      <w:r>
+        <w:rPr>
+          <w:bCs/>
+        </w:rPr>
+        <w:t>Mr. Rana Waqas Ali</w:t>
+      </w:r>
+    </w:p>
+    <w:p>
+      <w:pPr>
+        <w:rPr>
+          <w:bCs/>
         </w:rPr>
       </w:pPr>
       <w:r>
@@ -1248,13 +1551,57 @@
           <w:b/>
           <w:noProof/>
         </w:rPr>
-        <w:t>Supervised by</w:t>
-      </w:r>
+        <w:t>Starting Date</w:t>
+      </w:r>
+      <w:r>
+        <w:rPr>
+          <w:b/>
+        </w:rPr>
+        <w:tab/>
+      </w:r>
+      <w:r>
+        <w:rPr>
+          <w:b/>
+        </w:rPr>
+        <w:tab/>
+      </w:r>
+      <w:r>
+        <w:rPr>
+          <w:b/>
+        </w:rPr>
+        <w:tab/>
+      </w:r>
+      <w:r>
+        <w:rPr>
+          <w:bCs/>
+        </w:rPr>
+        <w:t>Monday, 16 November 2020</w:t>
+      </w:r>
+    </w:p>
+    <w:p>
+      <w:pPr>
+        <w:rPr>
+          <w:b/>
+        </w:rPr>
+      </w:pPr>
+    </w:p>
+    <w:p>
+      <w:pPr>
+        <w:rPr>
+          <w:b/>
+        </w:rPr>
+      </w:pPr>
       <w:r>
         <w:rPr>
           <w:b/>
           <w:noProof/>
         </w:rPr>
+        <w:t>Completion Date</w:t>
+      </w:r>
+      <w:r>
+        <w:rPr>
+          <w:b/>
+        </w:rPr>
         <w:tab/>
       </w:r>
       <w:r>
@@ -1263,11 +1610,31 @@
         </w:rPr>
         <w:tab/>
       </w:r>
-    </w:p>
-    <w:p>
-      <w:pPr>
+      <w:r>
         <w:rPr>
           <w:b/>
+        </w:rPr>
+        <w:t xml:space="preserve"> </w:t>
+      </w:r>
+      <w:r>
+        <w:rPr>
+          <w:bCs/>
+        </w:rPr>
+        <w:t>N.A</w:t>
+      </w:r>
+    </w:p>
+    <w:p>
+      <w:pPr>
+        <w:rPr>
+          <w:b/>
+        </w:rPr>
+      </w:pPr>
+    </w:p>
+    <w:p>
+      <w:pPr>
+        <w:ind w:left="2880" w:hanging="2880"/>
+        <w:rPr>
+          <w:bCs/>
         </w:rPr>
       </w:pPr>
       <w:r>
@@ -1275,7 +1642,7 @@
           <w:b/>
           <w:noProof/>
         </w:rPr>
-        <w:t>Starting Date</w:t>
+        <w:t>Tools Used</w:t>
       </w:r>
       <w:r>
         <w:rPr>
@@ -1285,28 +1652,15 @@
       </w:r>
       <w:r>
         <w:rPr>
-          <w:b/>
-        </w:rPr>
-        <w:tab/>
-      </w:r>
-      <w:r>
-        <w:rPr>
-          <w:b/>
-        </w:rPr>
-        <w:tab/>
-      </w:r>
-    </w:p>
-    <w:p>
-      <w:pPr>
-        <w:rPr>
-          <w:b/>
-        </w:rPr>
-      </w:pPr>
-    </w:p>
-    <w:p>
-      <w:pPr>
-        <w:rPr>
-          <w:b/>
+          <w:bCs/>
+        </w:rPr>
+        <w:t>NodeJS v.12, MongoDB Community Server, Visual Studio Code.</w:t>
+      </w:r>
+    </w:p>
+    <w:p>
+      <w:pPr>
+        <w:rPr>
+          <w:bCs/>
         </w:rPr>
       </w:pPr>
       <w:r>
@@ -1314,40 +1668,14 @@
           <w:b/>
           <w:noProof/>
         </w:rPr>
-        <w:t>Completion Date</w:t>
-      </w:r>
-      <w:r>
-        <w:rPr>
-          <w:b/>
-        </w:rPr>
-        <w:tab/>
-      </w:r>
-      <w:r>
-        <w:rPr>
-          <w:b/>
-        </w:rPr>
-        <w:tab/>
-      </w:r>
-    </w:p>
-    <w:p>
-      <w:pPr>
-        <w:rPr>
-          <w:b/>
-        </w:rPr>
-      </w:pPr>
-    </w:p>
-    <w:p>
-      <w:pPr>
-        <w:rPr>
-          <w:b/>
-        </w:rPr>
-      </w:pPr>
+        <w:t>Operating System</w:t>
+      </w:r>
       <w:r>
         <w:rPr>
           <w:b/>
           <w:noProof/>
         </w:rPr>
-        <w:t>Tools Used</w:t>
+        <w:tab/>
       </w:r>
       <w:r>
         <w:rPr>
@@ -1357,15 +1685,9 @@
       </w:r>
       <w:r>
         <w:rPr>
-          <w:b/>
-        </w:rPr>
-        <w:tab/>
-      </w:r>
-      <w:r>
-        <w:rPr>
-          <w:b/>
-        </w:rPr>
-        <w:tab/>
+          <w:bCs/>
+        </w:rPr>
+        <w:t>Windows &amp; MacOS</w:t>
       </w:r>
     </w:p>
     <w:p>
@@ -1379,7 +1701,7 @@
           <w:b/>
           <w:noProof/>
         </w:rPr>
-        <w:t>Operating System</w:t>
+        <w:t>Documentation</w:t>
       </w:r>
       <w:r>
         <w:rPr>
@@ -1394,32 +1716,11 @@
         </w:rPr>
         <w:tab/>
       </w:r>
-    </w:p>
-    <w:p>
-      <w:pPr>
-        <w:rPr>
-          <w:b/>
-        </w:rPr>
-      </w:pPr>
-      <w:r>
-        <w:rPr>
-          <w:b/>
-          <w:noProof/>
-        </w:rPr>
-        <w:t>Documentation</w:t>
-      </w:r>
-      <w:r>
-        <w:rPr>
-          <w:b/>
-          <w:noProof/>
-        </w:rPr>
-        <w:tab/>
-      </w:r>
-      <w:r>
-        <w:rPr>
-          <w:b/>
-        </w:rPr>
-        <w:tab/>
+      <w:r>
+        <w:rPr>
+          <w:bCs/>
+        </w:rPr>
+        <w:t>Microsoft Word</w:t>
       </w:r>
     </w:p>
     <w:p>
@@ -1540,26 +1841,122 @@
         <w:t>Abstract</w:t>
       </w:r>
     </w:p>
-    <w:p>
-      <w:pPr>
-        <w:jc w:val="center"/>
-        <w:rPr>
-          <w:sz w:val="28"/>
-          <w:szCs w:val="28"/>
-        </w:rPr>
-      </w:pPr>
-    </w:p>
-    <w:p>
-      <w:pPr>
-        <w:jc w:val="center"/>
-        <w:rPr>
-          <w:sz w:val="32"/>
-          <w:szCs w:val="32"/>
-        </w:rPr>
-      </w:pPr>
-    </w:p>
     <w:p/>
-    <w:p/>
+    <w:p>
+      <w:r>
+        <w:t>No matter which educational sector you belong to from time to time every student</w:t>
+      </w:r>
+    </w:p>
+    <w:p>
+      <w:r>
+        <w:t>encounters divergent problems and the only option they have other than the institute is to look</w:t>
+      </w:r>
+    </w:p>
+    <w:p>
+      <w:r>
+        <w:t>it up over the internet, sometimes they do find the solution to their problem and sometimes</w:t>
+      </w:r>
+    </w:p>
+    <w:p>
+      <w:r>
+        <w:t>they don’t and when comes to subjects like chemistry, biology, linguistics there’s a slight</w:t>
+      </w:r>
+    </w:p>
+    <w:p>
+      <w:r>
+        <w:t>chance that they can get help most of the time they don’t get the required help they were</w:t>
+      </w:r>
+    </w:p>
+    <w:p>
+      <w:r>
+        <w:t>looking for. Sometimes they have to pay for something that isn’t that much worth of work. In</w:t>
+      </w:r>
+    </w:p>
+    <w:p>
+      <w:r>
+        <w:t>our lives, we all have been there and above all, up till today, there exists no such platform</w:t>
+      </w:r>
+    </w:p>
+    <w:p>
+      <w:r>
+        <w:t>which is subject-categorized and helps students with zero cost. Several platforms are</w:t>
+      </w:r>
+    </w:p>
+    <w:p>
+      <w:r>
+        <w:t>dedicated to a single subject sector, such subjects include Computer Science, Mathematics,</w:t>
+      </w:r>
+    </w:p>
+    <w:p>
+      <w:r>
+        <w:t>and a few others but there’s no collective resource network for a student that highlights</w:t>
+      </w:r>
+    </w:p>
+    <w:p>
+      <w:r>
+        <w:t>subjects like Biology, Chemistry, Linguistics, etc. Moreover, sometimes user creates multiple</w:t>
+      </w:r>
+    </w:p>
+    <w:p>
+      <w:r>
+        <w:t>same questions and sometimes the question is already answered but the student is unable to</w:t>
+      </w:r>
+    </w:p>
+    <w:p>
+      <w:r>
+        <w:t>find that question so he/she post that again which is not a good thing for both student and the</w:t>
+      </w:r>
+    </w:p>
+    <w:p>
+      <w:r>
+        <w:t>system.</w:t>
+      </w:r>
+    </w:p>
+    <w:p>
+      <w:r>
+        <w:t>The proposed solution “Big-Brains” will provide a cost-free tribune that will allow the</w:t>
+      </w:r>
+    </w:p>
+    <w:p>
+      <w:r>
+        <w:t>questioner to post his question or to share insightful ideas, resources, or his/her exploration</w:t>
+      </w:r>
+    </w:p>
+    <w:p>
+      <w:r>
+        <w:t>related to the concerned subject. Big-Brains is not just dedicated to a single subject. The</w:t>
+      </w:r>
+    </w:p>
+    <w:p>
+      <w:r>
+        <w:t>mission of the big-brains is to cover the maximum subject group so that a questioner doesn’t</w:t>
+      </w:r>
+    </w:p>
+    <w:p>
+      <w:r>
+        <w:t>have to wander to other internet resources to find the solution to his/her problem. At Big-</w:t>
+      </w:r>
+    </w:p>
+    <w:p>
+      <w:r>
+        <w:t>Brains not only students help each other out but industrial and educational professionals will</w:t>
+      </w:r>
+    </w:p>
+    <w:p>
+      <w:r>
+        <w:t>strive hard to help the questioner to find the solution. As in this current year, we have seen a</w:t>
+      </w:r>
+    </w:p>
+    <w:p>
+      <w:r>
+        <w:t>steep incline towards the online education system at this point Big-Brains is a Lightbringer</w:t>
+      </w:r>
+    </w:p>
+    <w:p>
+      <w:r>
+        <w:t>for the students.</w:t>
+      </w:r>
+    </w:p>
     <w:p>
       <w:pPr>
         <w:pStyle w:val="Heading1-FormatOnly"/>
@@ -1581,34 +1978,6 @@
         </w:rPr>
         <w:lastRenderedPageBreak/>
         <w:t>Revision Chart</w:t>
-      </w:r>
-    </w:p>
-    <w:p>
-      <w:pPr>
-        <w:pStyle w:val="Comment0"/>
-        <w:rPr>
-          <w:color w:val="0070C0"/>
-        </w:rPr>
-      </w:pPr>
-      <w:r>
-        <w:rPr>
-          <w:color w:val="0070C0"/>
-        </w:rPr>
-        <w:t xml:space="preserve">This chart contains a history of this document’s revisions. The entries below are provided solely for illustration purposes. Those entries should be deleted until the revision/s they refer to have actually been created. </w:t>
-      </w:r>
-    </w:p>
-    <w:p>
-      <w:pPr>
-        <w:pStyle w:val="Comment0"/>
-        <w:rPr>
-          <w:color w:val="0070C0"/>
-        </w:rPr>
-      </w:pPr>
-      <w:r>
-        <w:rPr>
-          <w:color w:val="0070C0"/>
-        </w:rPr>
-        <w:t>The document itself should be stored in revision control, and a brief description of each version should be entered in the Revision Control System. A brief description can be repeated in this section. Revisions need not be described elsewhere in the document, unless they explain the document.</w:t>
       </w:r>
     </w:p>
     <w:p>
@@ -1628,7 +1997,7 @@
           <w:insideV w:val="single" w:sz="6" w:space="0" w:color="auto"/>
         </w:tblBorders>
         <w:tblLayout w:type="fixed"/>
-        <w:tblLook w:val="0000"/>
+        <w:tblLook w:val="0000" w:firstRow="0" w:lastRow="0" w:firstColumn="0" w:lastColumn="0" w:noHBand="0" w:noVBand="0"/>
       </w:tblPr>
       <w:tblGrid>
         <w:gridCol w:w="1818"/>
@@ -1810,7 +2179,35 @@
               <w:rPr>
                 <w:sz w:val="18"/>
               </w:rPr>
-              <w:t>TBD</w:t>
+              <w:t>Abdullah Mujahid, Amna Ramzan,</w:t>
+            </w:r>
+          </w:p>
+          <w:p>
+            <w:pPr>
+              <w:pStyle w:val="Table-Text"/>
+              <w:rPr>
+                <w:sz w:val="18"/>
+              </w:rPr>
+            </w:pPr>
+            <w:r>
+              <w:rPr>
+                <w:sz w:val="18"/>
+              </w:rPr>
+              <w:t>Rahib Nazir Butt,</w:t>
+            </w:r>
+          </w:p>
+          <w:p>
+            <w:pPr>
+              <w:pStyle w:val="Table-Text"/>
+              <w:rPr>
+                <w:sz w:val="18"/>
+              </w:rPr>
+            </w:pPr>
+            <w:r>
+              <w:rPr>
+                <w:sz w:val="18"/>
+              </w:rPr>
+              <w:t>Habiba Naeem</w:t>
             </w:r>
           </w:p>
         </w:tc>
@@ -1835,7 +2232,20 @@
               <w:rPr>
                 <w:sz w:val="18"/>
               </w:rPr>
-              <w:t>Initial draft created for distribution and review comments</w:t>
+              <w:t>The 1</w:t>
+            </w:r>
+            <w:r>
+              <w:rPr>
+                <w:sz w:val="18"/>
+                <w:vertAlign w:val="superscript"/>
+              </w:rPr>
+              <w:t>st</w:t>
+            </w:r>
+            <w:r>
+              <w:rPr>
+                <w:sz w:val="18"/>
+              </w:rPr>
+              <w:t xml:space="preserve"> five chapters of the documentation have been created for distribution and review comments.</w:t>
             </w:r>
           </w:p>
         </w:tc>
@@ -1921,7 +2331,35 @@
               <w:rPr>
                 <w:sz w:val="18"/>
               </w:rPr>
-              <w:t>TBD</w:t>
+              <w:t>Abdullah Mujahid, Amna Ramzan,</w:t>
+            </w:r>
+          </w:p>
+          <w:p>
+            <w:pPr>
+              <w:pStyle w:val="Table-Text"/>
+              <w:rPr>
+                <w:sz w:val="18"/>
+              </w:rPr>
+            </w:pPr>
+            <w:r>
+              <w:rPr>
+                <w:sz w:val="18"/>
+              </w:rPr>
+              <w:t>Rahib Nazir Butt,</w:t>
+            </w:r>
+          </w:p>
+          <w:p>
+            <w:pPr>
+              <w:pStyle w:val="Table-Text"/>
+              <w:rPr>
+                <w:sz w:val="18"/>
+              </w:rPr>
+            </w:pPr>
+            <w:r>
+              <w:rPr>
+                <w:sz w:val="18"/>
+              </w:rPr>
+              <w:t>Habiba Naeem</w:t>
             </w:r>
           </w:p>
         </w:tc>
@@ -2032,7 +2470,35 @@
               <w:rPr>
                 <w:sz w:val="18"/>
               </w:rPr>
-              <w:t>TBD</w:t>
+              <w:t>Abdullah Mujahid, Amna Ramzan,</w:t>
+            </w:r>
+          </w:p>
+          <w:p>
+            <w:pPr>
+              <w:pStyle w:val="Table-Text"/>
+              <w:rPr>
+                <w:sz w:val="18"/>
+              </w:rPr>
+            </w:pPr>
+            <w:r>
+              <w:rPr>
+                <w:sz w:val="18"/>
+              </w:rPr>
+              <w:t>Rahib Nazir Butt,</w:t>
+            </w:r>
+          </w:p>
+          <w:p>
+            <w:pPr>
+              <w:pStyle w:val="Table-Text"/>
+              <w:rPr>
+                <w:sz w:val="18"/>
+              </w:rPr>
+            </w:pPr>
+            <w:r>
+              <w:rPr>
+                <w:sz w:val="18"/>
+              </w:rPr>
+              <w:t>Habiba Naeem</w:t>
             </w:r>
           </w:p>
         </w:tc>
@@ -2068,348 +2534,6 @@
               <w:top w:val="nil"/>
               <w:left w:val="single" w:sz="6" w:space="0" w:color="auto"/>
               <w:bottom w:val="single" w:sz="6" w:space="0" w:color="auto"/>
-              <w:right w:val="single" w:sz="12" w:space="0" w:color="auto"/>
-            </w:tcBorders>
-          </w:tcPr>
-          <w:p>
-            <w:pPr>
-              <w:pStyle w:val="Table-Text"/>
-              <w:rPr>
-                <w:sz w:val="18"/>
-              </w:rPr>
-            </w:pPr>
-            <w:r>
-              <w:rPr>
-                <w:sz w:val="18"/>
-              </w:rPr>
-              <w:t>TBD</w:t>
-            </w:r>
-          </w:p>
-        </w:tc>
-      </w:tr>
-      <w:tr>
-        <w:trPr>
-          <w:cantSplit/>
-        </w:trPr>
-        <w:tc>
-          <w:tcPr>
-            <w:tcW w:w="1818" w:type="dxa"/>
-            <w:tcBorders>
-              <w:top w:val="nil"/>
-              <w:left w:val="single" w:sz="12" w:space="0" w:color="auto"/>
-              <w:bottom w:val="single" w:sz="6" w:space="0" w:color="auto"/>
-              <w:right w:val="single" w:sz="6" w:space="0" w:color="auto"/>
-            </w:tcBorders>
-          </w:tcPr>
-          <w:p>
-            <w:pPr>
-              <w:pStyle w:val="Table-Text"/>
-              <w:rPr>
-                <w:i/>
-                <w:iCs/>
-                <w:color w:val="000080"/>
-                <w:sz w:val="18"/>
-              </w:rPr>
-            </w:pPr>
-            <w:r>
-              <w:rPr>
-                <w:i/>
-                <w:iCs/>
-                <w:color w:val="000080"/>
-                <w:sz w:val="18"/>
-              </w:rPr>
-              <w:t>Revision 1</w:t>
-            </w:r>
-          </w:p>
-        </w:tc>
-        <w:tc>
-          <w:tcPr>
-            <w:tcW w:w="1800" w:type="dxa"/>
-            <w:tcBorders>
-              <w:top w:val="nil"/>
-              <w:left w:val="single" w:sz="6" w:space="0" w:color="auto"/>
-              <w:bottom w:val="single" w:sz="6" w:space="0" w:color="auto"/>
-              <w:right w:val="single" w:sz="6" w:space="0" w:color="auto"/>
-            </w:tcBorders>
-          </w:tcPr>
-          <w:p>
-            <w:pPr>
-              <w:pStyle w:val="Table-Text"/>
-              <w:rPr>
-                <w:sz w:val="18"/>
-              </w:rPr>
-            </w:pPr>
-            <w:r>
-              <w:rPr>
-                <w:sz w:val="18"/>
-              </w:rPr>
-              <w:t>TBD</w:t>
-            </w:r>
-          </w:p>
-        </w:tc>
-        <w:tc>
-          <w:tcPr>
-            <w:tcW w:w="3672" w:type="dxa"/>
-            <w:tcBorders>
-              <w:top w:val="nil"/>
-              <w:left w:val="single" w:sz="6" w:space="0" w:color="auto"/>
-              <w:bottom w:val="single" w:sz="6" w:space="0" w:color="auto"/>
-              <w:right w:val="single" w:sz="6" w:space="0" w:color="auto"/>
-            </w:tcBorders>
-          </w:tcPr>
-          <w:p>
-            <w:pPr>
-              <w:pStyle w:val="Table-Text"/>
-              <w:rPr>
-                <w:sz w:val="18"/>
-              </w:rPr>
-            </w:pPr>
-            <w:r>
-              <w:rPr>
-                <w:sz w:val="18"/>
-              </w:rPr>
-              <w:t>Revised draft, revised according to the change control process and maintained under change control</w:t>
-            </w:r>
-          </w:p>
-        </w:tc>
-        <w:tc>
-          <w:tcPr>
-            <w:tcW w:w="1566" w:type="dxa"/>
-            <w:tcBorders>
-              <w:top w:val="nil"/>
-              <w:left w:val="single" w:sz="6" w:space="0" w:color="auto"/>
-              <w:bottom w:val="single" w:sz="6" w:space="0" w:color="auto"/>
-              <w:right w:val="single" w:sz="12" w:space="0" w:color="auto"/>
-            </w:tcBorders>
-          </w:tcPr>
-          <w:p>
-            <w:pPr>
-              <w:pStyle w:val="Table-Text"/>
-              <w:rPr>
-                <w:sz w:val="18"/>
-              </w:rPr>
-            </w:pPr>
-            <w:r>
-              <w:rPr>
-                <w:sz w:val="18"/>
-              </w:rPr>
-              <w:t>TBD</w:t>
-            </w:r>
-          </w:p>
-        </w:tc>
-      </w:tr>
-      <w:tr>
-        <w:trPr>
-          <w:cantSplit/>
-        </w:trPr>
-        <w:tc>
-          <w:tcPr>
-            <w:tcW w:w="1818" w:type="dxa"/>
-            <w:tcBorders>
-              <w:top w:val="single" w:sz="6" w:space="0" w:color="auto"/>
-              <w:left w:val="single" w:sz="12" w:space="0" w:color="auto"/>
-              <w:bottom w:val="single" w:sz="6" w:space="0" w:color="auto"/>
-              <w:right w:val="single" w:sz="6" w:space="0" w:color="auto"/>
-            </w:tcBorders>
-          </w:tcPr>
-          <w:p>
-            <w:pPr>
-              <w:pStyle w:val="Table-Text"/>
-              <w:rPr>
-                <w:i/>
-                <w:iCs/>
-                <w:color w:val="000080"/>
-                <w:sz w:val="18"/>
-              </w:rPr>
-            </w:pPr>
-            <w:r>
-              <w:rPr>
-                <w:i/>
-                <w:iCs/>
-                <w:color w:val="000080"/>
-                <w:sz w:val="18"/>
-              </w:rPr>
-              <w:t>Revision 2</w:t>
-            </w:r>
-          </w:p>
-        </w:tc>
-        <w:tc>
-          <w:tcPr>
-            <w:tcW w:w="1800" w:type="dxa"/>
-            <w:tcBorders>
-              <w:top w:val="single" w:sz="6" w:space="0" w:color="auto"/>
-              <w:left w:val="single" w:sz="6" w:space="0" w:color="auto"/>
-              <w:bottom w:val="single" w:sz="6" w:space="0" w:color="auto"/>
-              <w:right w:val="single" w:sz="6" w:space="0" w:color="auto"/>
-            </w:tcBorders>
-          </w:tcPr>
-          <w:p>
-            <w:pPr>
-              <w:pStyle w:val="Table-Text"/>
-              <w:rPr>
-                <w:sz w:val="18"/>
-              </w:rPr>
-            </w:pPr>
-            <w:r>
-              <w:rPr>
-                <w:sz w:val="18"/>
-              </w:rPr>
-              <w:t>TBD</w:t>
-            </w:r>
-          </w:p>
-        </w:tc>
-        <w:tc>
-          <w:tcPr>
-            <w:tcW w:w="3672" w:type="dxa"/>
-            <w:tcBorders>
-              <w:top w:val="single" w:sz="6" w:space="0" w:color="auto"/>
-              <w:left w:val="single" w:sz="6" w:space="0" w:color="auto"/>
-              <w:bottom w:val="single" w:sz="6" w:space="0" w:color="auto"/>
-              <w:right w:val="single" w:sz="6" w:space="0" w:color="auto"/>
-            </w:tcBorders>
-          </w:tcPr>
-          <w:p>
-            <w:pPr>
-              <w:pStyle w:val="Table-Text"/>
-              <w:rPr>
-                <w:sz w:val="18"/>
-              </w:rPr>
-            </w:pPr>
-            <w:r>
-              <w:rPr>
-                <w:sz w:val="18"/>
-              </w:rPr>
-              <w:t>Revised draft, revised according to the change control process and maintained under change control</w:t>
-            </w:r>
-          </w:p>
-        </w:tc>
-        <w:tc>
-          <w:tcPr>
-            <w:tcW w:w="1566" w:type="dxa"/>
-            <w:tcBorders>
-              <w:top w:val="single" w:sz="6" w:space="0" w:color="auto"/>
-              <w:left w:val="single" w:sz="6" w:space="0" w:color="auto"/>
-              <w:bottom w:val="single" w:sz="6" w:space="0" w:color="auto"/>
-              <w:right w:val="single" w:sz="12" w:space="0" w:color="auto"/>
-            </w:tcBorders>
-          </w:tcPr>
-          <w:p>
-            <w:pPr>
-              <w:pStyle w:val="Table-Text"/>
-              <w:rPr>
-                <w:sz w:val="18"/>
-              </w:rPr>
-            </w:pPr>
-            <w:r>
-              <w:rPr>
-                <w:sz w:val="18"/>
-              </w:rPr>
-              <w:t>TBD</w:t>
-            </w:r>
-          </w:p>
-        </w:tc>
-      </w:tr>
-      <w:tr>
-        <w:trPr>
-          <w:cantSplit/>
-        </w:trPr>
-        <w:tc>
-          <w:tcPr>
-            <w:tcW w:w="1818" w:type="dxa"/>
-            <w:tcBorders>
-              <w:top w:val="single" w:sz="6" w:space="0" w:color="auto"/>
-              <w:left w:val="single" w:sz="12" w:space="0" w:color="auto"/>
-              <w:bottom w:val="single" w:sz="12" w:space="0" w:color="auto"/>
-              <w:right w:val="single" w:sz="6" w:space="0" w:color="auto"/>
-            </w:tcBorders>
-          </w:tcPr>
-          <w:p>
-            <w:pPr>
-              <w:pStyle w:val="Table-Text"/>
-              <w:rPr>
-                <w:i/>
-                <w:iCs/>
-                <w:color w:val="000080"/>
-                <w:sz w:val="18"/>
-              </w:rPr>
-            </w:pPr>
-            <w:r>
-              <w:rPr>
-                <w:i/>
-                <w:iCs/>
-                <w:color w:val="000080"/>
-                <w:sz w:val="18"/>
-              </w:rPr>
-              <w:t>E</w:t>
-            </w:r>
-            <w:r>
-              <w:rPr>
-                <w:i/>
-                <w:iCs/>
-                <w:color w:val="000080"/>
-                <w:sz w:val="18"/>
-              </w:rPr>
-              <w:t>tc.</w:t>
-            </w:r>
-          </w:p>
-        </w:tc>
-        <w:tc>
-          <w:tcPr>
-            <w:tcW w:w="1800" w:type="dxa"/>
-            <w:tcBorders>
-              <w:top w:val="single" w:sz="6" w:space="0" w:color="auto"/>
-              <w:left w:val="single" w:sz="6" w:space="0" w:color="auto"/>
-              <w:bottom w:val="single" w:sz="12" w:space="0" w:color="auto"/>
-              <w:right w:val="single" w:sz="6" w:space="0" w:color="auto"/>
-            </w:tcBorders>
-          </w:tcPr>
-          <w:p>
-            <w:pPr>
-              <w:pStyle w:val="Table-Text"/>
-              <w:rPr>
-                <w:sz w:val="18"/>
-              </w:rPr>
-            </w:pPr>
-            <w:r>
-              <w:rPr>
-                <w:sz w:val="18"/>
-              </w:rPr>
-              <w:t>TBD</w:t>
-            </w:r>
-          </w:p>
-        </w:tc>
-        <w:tc>
-          <w:tcPr>
-            <w:tcW w:w="3672" w:type="dxa"/>
-            <w:tcBorders>
-              <w:top w:val="single" w:sz="6" w:space="0" w:color="auto"/>
-              <w:left w:val="single" w:sz="6" w:space="0" w:color="auto"/>
-              <w:bottom w:val="single" w:sz="12" w:space="0" w:color="auto"/>
-              <w:right w:val="single" w:sz="6" w:space="0" w:color="auto"/>
-            </w:tcBorders>
-          </w:tcPr>
-          <w:p>
-            <w:pPr>
-              <w:pStyle w:val="Table-Text"/>
-              <w:rPr>
-                <w:sz w:val="18"/>
-              </w:rPr>
-            </w:pPr>
-            <w:r>
-              <w:rPr>
-                <w:sz w:val="18"/>
-              </w:rPr>
-              <w:t>TBD</w:t>
-            </w:r>
-          </w:p>
-        </w:tc>
-        <w:tc>
-          <w:tcPr>
-            <w:tcW w:w="1566" w:type="dxa"/>
-            <w:tcBorders>
-              <w:top w:val="single" w:sz="6" w:space="0" w:color="auto"/>
-              <w:left w:val="single" w:sz="6" w:space="0" w:color="auto"/>
-              <w:bottom w:val="single" w:sz="12" w:space="0" w:color="auto"/>
               <w:right w:val="single" w:sz="12" w:space="0" w:color="auto"/>
             </w:tcBorders>
           </w:tcPr>
@@ -8847,7 +8971,7 @@
           <w:insideH w:val="single" w:sz="4" w:space="0" w:color="auto"/>
           <w:insideV w:val="single" w:sz="4" w:space="0" w:color="auto"/>
         </w:tblBorders>
-        <w:tblLook w:val="04A0"/>
+        <w:tblLook w:val="04A0" w:firstRow="1" w:lastRow="0" w:firstColumn="1" w:lastColumn="0" w:noHBand="0" w:noVBand="1"/>
       </w:tblPr>
       <w:tblGrid>
         <w:gridCol w:w="4428"/>
@@ -9240,8 +9364,6 @@
           <w:noProof/>
         </w:rPr>
       </w:pPr>
-      <w:bookmarkStart w:id="35" w:name="_GoBack"/>
-      <w:bookmarkEnd w:id="35"/>
       <w:r>
         <w:rPr>
           <w:noProof/>
@@ -9312,7 +9434,7 @@
       <w:r>
         <w:br w:type="page"/>
       </w:r>
-      <w:bookmarkStart w:id="36" w:name="_Toc470104826"/>
+      <w:bookmarkStart w:id="35" w:name="_Toc470104826"/>
       <w:r>
         <w:rPr>
           <w:rFonts w:ascii="Book Antiqua" w:hAnsi="Book Antiqua"/>
@@ -9330,7 +9452,7 @@
         </w:rPr>
         <w:t>Tables</w:t>
       </w:r>
-      <w:bookmarkEnd w:id="36"/>
+      <w:bookmarkEnd w:id="35"/>
     </w:p>
     <w:p>
       <w:pPr>
@@ -9640,8 +9762,8 @@
           <w:bCs w:val="0"/>
         </w:rPr>
       </w:pPr>
-      <w:bookmarkStart w:id="37" w:name="_Toc408224330"/>
-      <w:bookmarkStart w:id="38" w:name="_Toc470104827"/>
+      <w:bookmarkStart w:id="36" w:name="_Toc408224330"/>
+      <w:bookmarkStart w:id="37" w:name="_Toc470104827"/>
       <w:r>
         <w:rPr>
           <w:rFonts w:ascii="Book Antiqua" w:hAnsi="Book Antiqua"/>
@@ -9651,22 +9773,66 @@
         <w:lastRenderedPageBreak/>
         <w:t>Introduction</w:t>
       </w:r>
+      <w:bookmarkEnd w:id="36"/>
       <w:bookmarkEnd w:id="37"/>
+    </w:p>
+    <w:p>
+      <w:pPr>
+        <w:pStyle w:val="Heading2"/>
+        <w:rPr>
+          <w:rFonts w:ascii="Book Antiqua" w:hAnsi="Book Antiqua"/>
+        </w:rPr>
+      </w:pPr>
+      <w:bookmarkStart w:id="38" w:name="_Toc470104828"/>
+      <w:bookmarkStart w:id="39" w:name="_Toc408224331"/>
+      <w:r>
+        <w:rPr>
+          <w:rFonts w:ascii="Book Antiqua" w:hAnsi="Book Antiqua"/>
+        </w:rPr>
+        <w:t>Motivations</w:t>
+      </w:r>
       <w:bookmarkEnd w:id="38"/>
     </w:p>
     <w:p>
       <w:pPr>
-        <w:rPr>
-          <w:i/>
-          <w:color w:val="1F497D"/>
-        </w:rPr>
-      </w:pPr>
-      <w:r>
-        <w:rPr>
-          <w:i/>
-          <w:color w:val="1F497D"/>
-        </w:rPr>
-        <w:t xml:space="preserve">This section should describe the project and the software product being to be built. No text is necessary between the heading above and the heading below unless otherwise desired. </w:t>
+        <w:pStyle w:val="Comment0"/>
+        <w:rPr>
+          <w:i w:val="0"/>
+          <w:iCs w:val="0"/>
+          <w:color w:val="auto"/>
+        </w:rPr>
+      </w:pPr>
+      <w:r>
+        <w:rPr>
+          <w:i w:val="0"/>
+          <w:iCs w:val="0"/>
+          <w:color w:val="auto"/>
+        </w:rPr>
+        <w:t>T</w:t>
+      </w:r>
+      <w:r>
+        <w:rPr>
+          <w:i w:val="0"/>
+          <w:iCs w:val="0"/>
+          <w:color w:val="auto"/>
+        </w:rPr>
+        <w:t xml:space="preserve">he sole purpose behind this application is to quickly capture and equalized the distributed educational market not just in Pakistan but throughout the world, as up till now there’s no specific cost free platform that offers help regarding studies over the internet. Free services up till now are either restricted to a single subject domain or doesn’t have the authenticity of the solution produced the other paid services charges abundance amount of money to offer something that sometimes doesn’t have enough </w:t>
+      </w:r>
+      <w:r>
+        <w:rPr>
+          <w:i w:val="0"/>
+          <w:iCs w:val="0"/>
+          <w:color w:val="auto"/>
+        </w:rPr>
+        <w:t xml:space="preserve">value and there’s a guilt of doubt still left that whether we are getting the worth of an answer with that amount! Big Brains aims </w:t>
+      </w:r>
+      <w:r>
+        <w:rPr>
+          <w:i w:val="0"/>
+          <w:iCs w:val="0"/>
+          <w:color w:val="auto"/>
+        </w:rPr>
+        <w:t>to provide a complete package which will serve as a gift for all its user which will help every searcher from every subject domain.</w:t>
       </w:r>
     </w:p>
     <w:p>
@@ -9676,59 +9842,843 @@
           <w:rFonts w:ascii="Book Antiqua" w:hAnsi="Book Antiqua"/>
         </w:rPr>
       </w:pPr>
-      <w:bookmarkStart w:id="39" w:name="_Toc470104828"/>
-      <w:bookmarkStart w:id="40" w:name="_Toc408224331"/>
+      <w:bookmarkStart w:id="40" w:name="_Toc470104829"/>
       <w:r>
         <w:rPr>
           <w:rFonts w:ascii="Book Antiqua" w:hAnsi="Book Antiqua"/>
         </w:rPr>
-        <w:t>Motivations</w:t>
+        <w:t>Project Overview</w:t>
       </w:r>
       <w:bookmarkEnd w:id="39"/>
+      <w:bookmarkEnd w:id="40"/>
     </w:p>
     <w:p>
       <w:pPr>
         <w:pStyle w:val="Comment0"/>
-      </w:pPr>
-      <w:r>
-        <w:t xml:space="preserve">This </w:t>
-      </w:r>
-      <w:r>
-        <w:t xml:space="preserve">section deals with </w:t>
-      </w:r>
-      <w:r>
-        <w:t>the</w:t>
-      </w:r>
-      <w:r>
-        <w:t xml:space="preserve"> motivation behind choosing this project. </w:t>
-      </w:r>
-    </w:p>
-    <w:p>
-      <w:pPr>
-        <w:pStyle w:val="Heading2"/>
-        <w:rPr>
-          <w:rFonts w:ascii="Book Antiqua" w:hAnsi="Book Antiqua"/>
-        </w:rPr>
-      </w:pPr>
-      <w:bookmarkStart w:id="41" w:name="_Toc470104829"/>
-      <w:r>
-        <w:rPr>
-          <w:rFonts w:ascii="Book Antiqua" w:hAnsi="Book Antiqua"/>
-        </w:rPr>
-        <w:t>Project Overview</w:t>
-      </w:r>
-      <w:bookmarkEnd w:id="40"/>
-      <w:bookmarkEnd w:id="41"/>
+        <w:rPr>
+          <w:i w:val="0"/>
+          <w:iCs w:val="0"/>
+          <w:color w:val="auto"/>
+        </w:rPr>
+      </w:pPr>
+      <w:r>
+        <w:rPr>
+          <w:i w:val="0"/>
+          <w:iCs w:val="0"/>
+          <w:color w:val="auto"/>
+        </w:rPr>
+        <w:t xml:space="preserve">Big-Brains is an e-learning social network that will provide a student interconnected </w:t>
+      </w:r>
+      <w:r>
+        <w:rPr>
+          <w:i w:val="0"/>
+          <w:iCs w:val="0"/>
+          <w:color w:val="auto"/>
+        </w:rPr>
+        <w:t>learning platform that is backed up by students and educational professionals helping each</w:t>
+      </w:r>
+      <w:r>
+        <w:rPr>
+          <w:i w:val="0"/>
+          <w:iCs w:val="0"/>
+          <w:color w:val="auto"/>
+        </w:rPr>
+        <w:t xml:space="preserve"> </w:t>
+      </w:r>
+      <w:r>
+        <w:rPr>
+          <w:i w:val="0"/>
+          <w:iCs w:val="0"/>
+          <w:color w:val="auto"/>
+        </w:rPr>
+        <w:t>other to solve problems and exploring new things. Big-brains is not restricted to a single</w:t>
+      </w:r>
+      <w:r>
+        <w:rPr>
+          <w:i w:val="0"/>
+          <w:iCs w:val="0"/>
+          <w:color w:val="auto"/>
+        </w:rPr>
+        <w:t xml:space="preserve"> educational domain;</w:t>
+      </w:r>
+      <w:r>
+        <w:rPr>
+          <w:i w:val="0"/>
+          <w:iCs w:val="0"/>
+          <w:color w:val="auto"/>
+        </w:rPr>
+        <w:t xml:space="preserve"> it is a collective network which offers students from different domains to</w:t>
+      </w:r>
+      <w:r>
+        <w:rPr>
+          <w:i w:val="0"/>
+          <w:iCs w:val="0"/>
+          <w:color w:val="auto"/>
+        </w:rPr>
+        <w:t xml:space="preserve"> </w:t>
+      </w:r>
+      <w:r>
+        <w:rPr>
+          <w:i w:val="0"/>
+          <w:iCs w:val="0"/>
+          <w:color w:val="auto"/>
+        </w:rPr>
+        <w:t>ask questions or share their explorations with the world. Providing follower and adherent</w:t>
+      </w:r>
+      <w:r>
+        <w:rPr>
+          <w:i w:val="0"/>
+          <w:iCs w:val="0"/>
+          <w:color w:val="auto"/>
+        </w:rPr>
+        <w:t xml:space="preserve"> </w:t>
+      </w:r>
+      <w:r>
+        <w:rPr>
+          <w:i w:val="0"/>
+          <w:iCs w:val="0"/>
+          <w:color w:val="auto"/>
+        </w:rPr>
+        <w:t>features attract a lot of learning communities as profile building is the most overpowered</w:t>
+      </w:r>
+      <w:r>
+        <w:rPr>
+          <w:i w:val="0"/>
+          <w:iCs w:val="0"/>
+          <w:color w:val="auto"/>
+        </w:rPr>
+        <w:t xml:space="preserve"> </w:t>
+      </w:r>
+      <w:r>
+        <w:rPr>
+          <w:i w:val="0"/>
+          <w:iCs w:val="0"/>
+          <w:color w:val="auto"/>
+        </w:rPr>
+        <w:t>thing in the social world. With dynamic subject routing new and new subjects can be added</w:t>
+      </w:r>
+      <w:r>
+        <w:rPr>
+          <w:i w:val="0"/>
+          <w:iCs w:val="0"/>
+          <w:color w:val="auto"/>
+        </w:rPr>
+        <w:t xml:space="preserve"> </w:t>
+      </w:r>
+      <w:r>
+        <w:rPr>
+          <w:i w:val="0"/>
+          <w:iCs w:val="0"/>
+          <w:color w:val="auto"/>
+        </w:rPr>
+        <w:t>by users increasing the scope of Big-Brains and expanded its resources.</w:t>
+      </w:r>
+      <w:r>
+        <w:rPr>
+          <w:i w:val="0"/>
+          <w:iCs w:val="0"/>
+          <w:color w:val="auto"/>
+        </w:rPr>
+        <w:t xml:space="preserve"> </w:t>
+      </w:r>
+      <w:r>
+        <w:rPr>
+          <w:i w:val="0"/>
+          <w:iCs w:val="0"/>
+          <w:color w:val="auto"/>
+        </w:rPr>
+        <w:t>No matter which educational sector you belong to from time to time every student</w:t>
+      </w:r>
+      <w:r>
+        <w:rPr>
+          <w:i w:val="0"/>
+          <w:iCs w:val="0"/>
+          <w:color w:val="auto"/>
+        </w:rPr>
+        <w:t xml:space="preserve"> </w:t>
+      </w:r>
+      <w:r>
+        <w:rPr>
+          <w:i w:val="0"/>
+          <w:iCs w:val="0"/>
+          <w:color w:val="auto"/>
+        </w:rPr>
+        <w:t>encounters divergent problems and the only option they have other than the institute is to look</w:t>
+      </w:r>
+      <w:r>
+        <w:rPr>
+          <w:i w:val="0"/>
+          <w:iCs w:val="0"/>
+          <w:color w:val="auto"/>
+        </w:rPr>
+        <w:t xml:space="preserve"> </w:t>
+      </w:r>
+      <w:r>
+        <w:rPr>
+          <w:i w:val="0"/>
+          <w:iCs w:val="0"/>
+          <w:color w:val="auto"/>
+        </w:rPr>
+        <w:t>it up over the internet, sometimes they do find the solution to their problem and sometimes</w:t>
+      </w:r>
+      <w:r>
+        <w:rPr>
+          <w:i w:val="0"/>
+          <w:iCs w:val="0"/>
+          <w:color w:val="auto"/>
+        </w:rPr>
+        <w:t xml:space="preserve"> </w:t>
+      </w:r>
+      <w:r>
+        <w:rPr>
+          <w:i w:val="0"/>
+          <w:iCs w:val="0"/>
+          <w:color w:val="auto"/>
+        </w:rPr>
+        <w:t>they don’t and when comes to subjects like chemistry, biology, linguistics there’s a slight</w:t>
+      </w:r>
+      <w:r>
+        <w:rPr>
+          <w:i w:val="0"/>
+          <w:iCs w:val="0"/>
+          <w:color w:val="auto"/>
+        </w:rPr>
+        <w:t xml:space="preserve"> </w:t>
+      </w:r>
+      <w:r>
+        <w:rPr>
+          <w:i w:val="0"/>
+          <w:iCs w:val="0"/>
+          <w:color w:val="auto"/>
+        </w:rPr>
+        <w:t>chance that they can get help most of the time they don’t get the required help they were</w:t>
+      </w:r>
+      <w:r>
+        <w:rPr>
+          <w:i w:val="0"/>
+          <w:iCs w:val="0"/>
+          <w:color w:val="auto"/>
+        </w:rPr>
+        <w:t xml:space="preserve"> </w:t>
+      </w:r>
+      <w:r>
+        <w:rPr>
+          <w:i w:val="0"/>
+          <w:iCs w:val="0"/>
+          <w:color w:val="auto"/>
+        </w:rPr>
+        <w:t>looking for. Sometimes they have to pay for something that isn’t that much worth of work. In</w:t>
+      </w:r>
+      <w:r>
+        <w:rPr>
+          <w:i w:val="0"/>
+          <w:iCs w:val="0"/>
+          <w:color w:val="auto"/>
+        </w:rPr>
+        <w:t xml:space="preserve"> </w:t>
+      </w:r>
+      <w:r>
+        <w:rPr>
+          <w:i w:val="0"/>
+          <w:iCs w:val="0"/>
+          <w:color w:val="auto"/>
+        </w:rPr>
+        <w:t>our lives, we all have been there and above all, up till today, there exists no such platform</w:t>
+      </w:r>
+      <w:r>
+        <w:rPr>
+          <w:i w:val="0"/>
+          <w:iCs w:val="0"/>
+          <w:color w:val="auto"/>
+        </w:rPr>
+        <w:t xml:space="preserve"> </w:t>
+      </w:r>
+      <w:r>
+        <w:rPr>
+          <w:i w:val="0"/>
+          <w:iCs w:val="0"/>
+          <w:color w:val="auto"/>
+        </w:rPr>
+        <w:t>which is subject-categorized and helps students with zero cost. Several platforms are</w:t>
+      </w:r>
+      <w:r>
+        <w:rPr>
+          <w:i w:val="0"/>
+          <w:iCs w:val="0"/>
+          <w:color w:val="auto"/>
+        </w:rPr>
+        <w:t xml:space="preserve"> </w:t>
+      </w:r>
+      <w:r>
+        <w:rPr>
+          <w:i w:val="0"/>
+          <w:iCs w:val="0"/>
+          <w:color w:val="auto"/>
+        </w:rPr>
+        <w:t>dedicated to a single subject sector, such subjects include Computer Science, Mathematics,</w:t>
+      </w:r>
+      <w:r>
+        <w:rPr>
+          <w:i w:val="0"/>
+          <w:iCs w:val="0"/>
+          <w:color w:val="auto"/>
+        </w:rPr>
+        <w:t xml:space="preserve"> </w:t>
+      </w:r>
+      <w:r>
+        <w:rPr>
+          <w:i w:val="0"/>
+          <w:iCs w:val="0"/>
+          <w:color w:val="auto"/>
+        </w:rPr>
+        <w:t>and a few others but there’s no collective resource network for a student that highlights</w:t>
+      </w:r>
+      <w:r>
+        <w:rPr>
+          <w:i w:val="0"/>
+          <w:iCs w:val="0"/>
+          <w:color w:val="auto"/>
+        </w:rPr>
+        <w:t xml:space="preserve"> </w:t>
+      </w:r>
+      <w:r>
+        <w:rPr>
+          <w:i w:val="0"/>
+          <w:iCs w:val="0"/>
+          <w:color w:val="auto"/>
+        </w:rPr>
+        <w:t>subjects like Biology, Chemistry, Linguistics, etc. Moreover, sometimes user creates multiple</w:t>
+      </w:r>
+      <w:r>
+        <w:rPr>
+          <w:i w:val="0"/>
+          <w:iCs w:val="0"/>
+          <w:color w:val="auto"/>
+        </w:rPr>
+        <w:t xml:space="preserve"> </w:t>
+      </w:r>
+      <w:r>
+        <w:rPr>
+          <w:i w:val="0"/>
+          <w:iCs w:val="0"/>
+          <w:color w:val="auto"/>
+        </w:rPr>
+        <w:t>same questions and sometimes the question is already answered but the student is unable to</w:t>
+      </w:r>
+      <w:r>
+        <w:rPr>
+          <w:i w:val="0"/>
+          <w:iCs w:val="0"/>
+          <w:color w:val="auto"/>
+        </w:rPr>
+        <w:t xml:space="preserve"> </w:t>
+      </w:r>
+      <w:r>
+        <w:rPr>
+          <w:i w:val="0"/>
+          <w:iCs w:val="0"/>
+          <w:color w:val="auto"/>
+        </w:rPr>
+        <w:t>find that question so he/she post that again which is not a good thing for both student and the</w:t>
+      </w:r>
+      <w:r>
+        <w:rPr>
+          <w:i w:val="0"/>
+          <w:iCs w:val="0"/>
+          <w:color w:val="auto"/>
+        </w:rPr>
+        <w:t xml:space="preserve"> </w:t>
+      </w:r>
+      <w:r>
+        <w:rPr>
+          <w:i w:val="0"/>
+          <w:iCs w:val="0"/>
+          <w:color w:val="auto"/>
+        </w:rPr>
+        <w:t>system.</w:t>
+      </w:r>
     </w:p>
     <w:p>
       <w:pPr>
         <w:pStyle w:val="Comment0"/>
-      </w:pPr>
-      <w:r>
-        <w:t xml:space="preserve">Give a short summary of the project objective and the system to be </w:t>
-      </w:r>
-      <w:r>
-        <w:t xml:space="preserve">developed. </w:t>
+        <w:rPr>
+          <w:i w:val="0"/>
+          <w:iCs w:val="0"/>
+          <w:color w:val="auto"/>
+        </w:rPr>
+      </w:pPr>
+    </w:p>
+    <w:p>
+      <w:pPr>
+        <w:pStyle w:val="Comment0"/>
+        <w:rPr>
+          <w:i w:val="0"/>
+          <w:iCs w:val="0"/>
+          <w:color w:val="auto"/>
+        </w:rPr>
+      </w:pPr>
+      <w:r>
+        <w:rPr>
+          <w:i w:val="0"/>
+          <w:iCs w:val="0"/>
+          <w:color w:val="auto"/>
+        </w:rPr>
+        <w:t>The proposed solution “Big-Brains” will provide a cost-free tribune that will allow the</w:t>
+      </w:r>
+      <w:r>
+        <w:rPr>
+          <w:i w:val="0"/>
+          <w:iCs w:val="0"/>
+          <w:color w:val="auto"/>
+        </w:rPr>
+        <w:t xml:space="preserve"> </w:t>
+      </w:r>
+      <w:r>
+        <w:rPr>
+          <w:i w:val="0"/>
+          <w:iCs w:val="0"/>
+          <w:color w:val="auto"/>
+        </w:rPr>
+        <w:t>questioner to post his question or to share insightful ideas, resources, or his/her exploration</w:t>
+      </w:r>
+      <w:r>
+        <w:rPr>
+          <w:i w:val="0"/>
+          <w:iCs w:val="0"/>
+          <w:color w:val="auto"/>
+        </w:rPr>
+        <w:t xml:space="preserve"> </w:t>
+      </w:r>
+      <w:r>
+        <w:rPr>
+          <w:i w:val="0"/>
+          <w:iCs w:val="0"/>
+          <w:color w:val="auto"/>
+        </w:rPr>
+        <w:t>related to the concerned subject. Big-Brains is not just dedicated to a single subject. The</w:t>
+      </w:r>
+      <w:r>
+        <w:rPr>
+          <w:i w:val="0"/>
+          <w:iCs w:val="0"/>
+          <w:color w:val="auto"/>
+        </w:rPr>
+        <w:t xml:space="preserve"> </w:t>
+      </w:r>
+      <w:r>
+        <w:rPr>
+          <w:i w:val="0"/>
+          <w:iCs w:val="0"/>
+          <w:color w:val="auto"/>
+        </w:rPr>
+        <w:t>mission of the big-brains is to cover the maximum subject group so that a questioner doesn’t</w:t>
+      </w:r>
+      <w:r>
+        <w:rPr>
+          <w:i w:val="0"/>
+          <w:iCs w:val="0"/>
+          <w:color w:val="auto"/>
+        </w:rPr>
+        <w:t xml:space="preserve"> </w:t>
+      </w:r>
+      <w:r>
+        <w:rPr>
+          <w:i w:val="0"/>
+          <w:iCs w:val="0"/>
+          <w:color w:val="auto"/>
+        </w:rPr>
+        <w:t>have to wander to other internet resources to find the solution to his/her problem. At Big-</w:t>
+      </w:r>
+      <w:r>
+        <w:rPr>
+          <w:i w:val="0"/>
+          <w:iCs w:val="0"/>
+          <w:color w:val="auto"/>
+        </w:rPr>
+        <w:t xml:space="preserve"> </w:t>
+      </w:r>
+      <w:r>
+        <w:rPr>
+          <w:i w:val="0"/>
+          <w:iCs w:val="0"/>
+          <w:color w:val="auto"/>
+        </w:rPr>
+        <w:t>Brains not only students help each other out but industrial and educational professionals will</w:t>
+      </w:r>
+      <w:r>
+        <w:rPr>
+          <w:i w:val="0"/>
+          <w:iCs w:val="0"/>
+          <w:color w:val="auto"/>
+        </w:rPr>
+        <w:t xml:space="preserve"> </w:t>
+      </w:r>
+      <w:r>
+        <w:rPr>
+          <w:i w:val="0"/>
+          <w:iCs w:val="0"/>
+          <w:color w:val="auto"/>
+        </w:rPr>
+        <w:t>strive hard to help the questioner to find the solution. As in this current year, we have seen a</w:t>
+      </w:r>
+      <w:r>
+        <w:rPr>
+          <w:i w:val="0"/>
+          <w:iCs w:val="0"/>
+          <w:color w:val="auto"/>
+        </w:rPr>
+        <w:t xml:space="preserve"> </w:t>
+      </w:r>
+      <w:r>
+        <w:rPr>
+          <w:i w:val="0"/>
+          <w:iCs w:val="0"/>
+          <w:color w:val="auto"/>
+        </w:rPr>
+        <w:t>steep incline towards the online education system at this point Big-Brains is a Light bringer</w:t>
+      </w:r>
+      <w:r>
+        <w:rPr>
+          <w:i w:val="0"/>
+          <w:iCs w:val="0"/>
+          <w:color w:val="auto"/>
+        </w:rPr>
+        <w:t xml:space="preserve"> </w:t>
+      </w:r>
+      <w:r>
+        <w:rPr>
+          <w:i w:val="0"/>
+          <w:iCs w:val="0"/>
+          <w:color w:val="auto"/>
+        </w:rPr>
+        <w:t>for the students.</w:t>
+      </w:r>
+    </w:p>
+    <w:p>
+      <w:pPr>
+        <w:pStyle w:val="Comment0"/>
+        <w:rPr>
+          <w:i w:val="0"/>
+          <w:iCs w:val="0"/>
+          <w:color w:val="auto"/>
+        </w:rPr>
+      </w:pPr>
+    </w:p>
+    <w:p>
+      <w:pPr>
+        <w:pStyle w:val="Comment0"/>
+      </w:pPr>
+      <w:r>
+        <w:rPr>
+          <w:i w:val="0"/>
+          <w:iCs w:val="0"/>
+          <w:color w:val="auto"/>
+        </w:rPr>
+        <w:t>The developed product will fill the huge gap that exists on the internet where there is a</w:t>
+      </w:r>
+      <w:r>
+        <w:rPr>
+          <w:i w:val="0"/>
+          <w:iCs w:val="0"/>
+          <w:color w:val="auto"/>
+        </w:rPr>
+        <w:t xml:space="preserve"> </w:t>
+      </w:r>
+      <w:r>
+        <w:rPr>
+          <w:i w:val="0"/>
+          <w:iCs w:val="0"/>
+          <w:color w:val="auto"/>
+        </w:rPr>
+        <w:t>lack of resources available for all subject groups. With the trend going where the traditional</w:t>
+      </w:r>
+      <w:r>
+        <w:rPr>
+          <w:i w:val="0"/>
+          <w:iCs w:val="0"/>
+          <w:color w:val="auto"/>
+        </w:rPr>
+        <w:t xml:space="preserve"> </w:t>
+      </w:r>
+      <w:r>
+        <w:rPr>
+          <w:i w:val="0"/>
+          <w:iCs w:val="0"/>
+          <w:color w:val="auto"/>
+        </w:rPr>
+        <w:t>method of receiving an education is overtaken by online methods at the same time we can see</w:t>
+      </w:r>
+      <w:r>
+        <w:rPr>
+          <w:i w:val="0"/>
+          <w:iCs w:val="0"/>
+          <w:color w:val="auto"/>
+        </w:rPr>
+        <w:t xml:space="preserve"> </w:t>
+      </w:r>
+      <w:r>
+        <w:rPr>
+          <w:i w:val="0"/>
+          <w:iCs w:val="0"/>
+          <w:color w:val="auto"/>
+        </w:rPr>
+        <w:t>the increased use of the internet, according to the Statista survey 59% of the global</w:t>
+      </w:r>
+      <w:r>
+        <w:rPr>
+          <w:i w:val="0"/>
+          <w:iCs w:val="0"/>
+          <w:color w:val="auto"/>
+        </w:rPr>
+        <w:t xml:space="preserve"> </w:t>
+      </w:r>
+      <w:r>
+        <w:rPr>
+          <w:i w:val="0"/>
+          <w:iCs w:val="0"/>
+          <w:color w:val="auto"/>
+        </w:rPr>
+        <w:t>population actively uses the internet and Pew Research said in a survey that roughly every 6</w:t>
+      </w:r>
+      <w:r>
+        <w:rPr>
+          <w:i w:val="0"/>
+          <w:iCs w:val="0"/>
+          <w:color w:val="auto"/>
+        </w:rPr>
+        <w:t xml:space="preserve"> </w:t>
+      </w:r>
+      <w:r>
+        <w:rPr>
+          <w:i w:val="0"/>
+          <w:iCs w:val="0"/>
+          <w:color w:val="auto"/>
+        </w:rPr>
+        <w:t>in ten students access the internet to do homework which is 58% of the total youth and up till</w:t>
+      </w:r>
+      <w:r>
+        <w:rPr>
+          <w:i w:val="0"/>
+          <w:iCs w:val="0"/>
+          <w:color w:val="auto"/>
+        </w:rPr>
+        <w:t xml:space="preserve"> </w:t>
+      </w:r>
+      <w:r>
+        <w:rPr>
+          <w:i w:val="0"/>
+          <w:iCs w:val="0"/>
+          <w:color w:val="auto"/>
+        </w:rPr>
+        <w:t>now no cost-free platform is giving proper exposure to the need. Big-Brains on the other hand</w:t>
+      </w:r>
+      <w:r>
+        <w:rPr>
+          <w:i w:val="0"/>
+          <w:iCs w:val="0"/>
+          <w:color w:val="auto"/>
+        </w:rPr>
+        <w:t xml:space="preserve"> </w:t>
+      </w:r>
+      <w:r>
+        <w:rPr>
+          <w:i w:val="0"/>
+          <w:iCs w:val="0"/>
+          <w:color w:val="auto"/>
+        </w:rPr>
+        <w:t>key focus is to fill the gap. Big-Brains will be covering the maximum audience by offering a</w:t>
+      </w:r>
+      <w:r>
+        <w:rPr>
+          <w:i w:val="0"/>
+          <w:iCs w:val="0"/>
+          <w:color w:val="auto"/>
+        </w:rPr>
+        <w:t xml:space="preserve"> </w:t>
+      </w:r>
+      <w:r>
+        <w:rPr>
+          <w:i w:val="0"/>
+          <w:iCs w:val="0"/>
+          <w:color w:val="auto"/>
+        </w:rPr>
+        <w:t>network of different subjects which will help all the student body now they don’t have to visit</w:t>
+      </w:r>
+      <w:r>
+        <w:rPr>
+          <w:i w:val="0"/>
+          <w:iCs w:val="0"/>
+          <w:color w:val="auto"/>
+        </w:rPr>
+        <w:t xml:space="preserve"> </w:t>
+      </w:r>
+      <w:r>
+        <w:rPr>
+          <w:i w:val="0"/>
+          <w:iCs w:val="0"/>
+          <w:color w:val="auto"/>
+        </w:rPr>
+        <w:t>different websites and to pay for anything</w:t>
+      </w:r>
+      <w:r>
+        <w:t>.</w:t>
+      </w:r>
+    </w:p>
+    <w:p>
+      <w:pPr>
+        <w:pStyle w:val="Comment0"/>
+        <w:rPr>
+          <w:i w:val="0"/>
+          <w:iCs w:val="0"/>
+        </w:rPr>
+      </w:pPr>
+    </w:p>
+    <w:p>
+      <w:pPr>
+        <w:pStyle w:val="Comment0"/>
+        <w:rPr>
+          <w:i w:val="0"/>
+          <w:iCs w:val="0"/>
+          <w:color w:val="auto"/>
+        </w:rPr>
+      </w:pPr>
+      <w:r>
+        <w:rPr>
+          <w:i w:val="0"/>
+          <w:iCs w:val="0"/>
+          <w:color w:val="auto"/>
+        </w:rPr>
+        <w:lastRenderedPageBreak/>
+        <w:t>There’s no specific audience of Big-Brains as discussed earlier Big-Brains customer or the target market is every person who’s using internet and studying.</w:t>
+      </w:r>
+      <w:r>
+        <w:rPr>
+          <w:i w:val="0"/>
+          <w:iCs w:val="0"/>
+          <w:color w:val="auto"/>
+        </w:rPr>
+        <w:t xml:space="preserve"> So the segmentation of customers isn’t based on demographic or any other factor there’s a great and vast extend of the user base these users comes under the three of the major categories primary, secondary and tertiary. </w:t>
+      </w:r>
+      <w:r>
+        <w:rPr>
+          <w:i w:val="0"/>
+          <w:iCs w:val="0"/>
+          <w:color w:val="auto"/>
+        </w:rPr>
+        <w:t xml:space="preserve">These categories involve users that are frequent user such users are primary users they can be students who are studying a certain chapter or a certain subject and frequently uses this application to get help. Then comes users who just uses this platform rarely such users can be like a software developer who’s stuck on a problem and need guidance to how he can solve this problem such </w:t>
+      </w:r>
+      <w:r>
+        <w:rPr>
+          <w:i w:val="0"/>
+          <w:iCs w:val="0"/>
+          <w:color w:val="auto"/>
+        </w:rPr>
+        <w:t>user’s</w:t>
+      </w:r>
+      <w:r>
+        <w:rPr>
+          <w:i w:val="0"/>
+          <w:iCs w:val="0"/>
+          <w:color w:val="auto"/>
+        </w:rPr>
+        <w:t xml:space="preserve"> cases only uses application to solve their problem than there can be no next time for that particular user so </w:t>
+      </w:r>
+      <w:r>
+        <w:rPr>
+          <w:i w:val="0"/>
+          <w:iCs w:val="0"/>
+          <w:color w:val="auto"/>
+        </w:rPr>
+        <w:t>such users come in the category of secondary users. Just like other two categories there can be tertiary users of this application as this user category is immersive.</w:t>
+      </w:r>
+    </w:p>
+    <w:p>
+      <w:pPr>
+        <w:pStyle w:val="Comment0"/>
+        <w:rPr>
+          <w:i w:val="0"/>
+          <w:iCs w:val="0"/>
+          <w:color w:val="auto"/>
+        </w:rPr>
+      </w:pPr>
+    </w:p>
+    <w:p>
+      <w:pPr>
+        <w:pStyle w:val="Comment0"/>
+        <w:rPr>
+          <w:i w:val="0"/>
+          <w:iCs w:val="0"/>
+          <w:color w:val="auto"/>
+        </w:rPr>
+      </w:pPr>
+      <w:r>
+        <w:rPr>
+          <w:i w:val="0"/>
+          <w:iCs w:val="0"/>
+          <w:color w:val="auto"/>
+        </w:rPr>
+        <w:t xml:space="preserve">The main goal of the application is to develop a web-based application that can capture the </w:t>
+      </w:r>
+      <w:r>
+        <w:rPr>
+          <w:i w:val="0"/>
+          <w:iCs w:val="0"/>
+          <w:color w:val="auto"/>
+        </w:rPr>
+        <w:t xml:space="preserve">audience and provide them ease with a complete set of education network resources free of cost at initial however there will be certain features which will be comprehended in future allows user to access resources that are beyond the scope of a normal user however this standard features are still going to help users </w:t>
+      </w:r>
+      <w:r>
+        <w:rPr>
+          <w:i w:val="0"/>
+          <w:iCs w:val="0"/>
+          <w:color w:val="auto"/>
+        </w:rPr>
+        <w:t>as the general services are free at cost and as promised the application won’t be holding any vault system the only achieves will be posts that are ol</w:t>
+      </w:r>
+      <w:r>
+        <w:rPr>
+          <w:i w:val="0"/>
+          <w:iCs w:val="0"/>
+          <w:color w:val="auto"/>
+        </w:rPr>
+        <w:t>d and doesn’t hold enough information to be forward.</w:t>
+      </w:r>
+      <w:r>
+        <w:rPr>
+          <w:i w:val="0"/>
+          <w:iCs w:val="0"/>
+          <w:color w:val="auto"/>
+        </w:rPr>
+        <w:t xml:space="preserve"> </w:t>
+      </w:r>
+      <w:r>
+        <w:rPr>
+          <w:i w:val="0"/>
+          <w:iCs w:val="0"/>
+          <w:color w:val="auto"/>
+        </w:rPr>
+        <w:t>There’s no need for any special hardware for Big-Brains. It is a web application so there’s no special hardware requirement so for the development. Coming towards the software, as Big-Brains is a MERN (MongoDB, Express, React Node) based application there won’t be much software dependencies because the whole application is based on JavaScript so for the local development environment</w:t>
+      </w:r>
+      <w:r>
+        <w:rPr>
+          <w:i w:val="0"/>
+          <w:iCs w:val="0"/>
+          <w:color w:val="auto"/>
+        </w:rPr>
+        <w:t>.</w:t>
+      </w:r>
+    </w:p>
+    <w:p>
+      <w:pPr>
+        <w:pStyle w:val="Comment0"/>
+        <w:rPr>
+          <w:i w:val="0"/>
+          <w:iCs w:val="0"/>
+          <w:color w:val="auto"/>
+        </w:rPr>
+      </w:pPr>
+      <w:r>
+        <w:t xml:space="preserve"> </w:t>
       </w:r>
     </w:p>
     <w:p>
@@ -9806,70 +10756,35 @@
           <w:rFonts w:ascii="Book Antiqua" w:hAnsi="Book Antiqua"/>
         </w:rPr>
       </w:pPr>
-      <w:bookmarkStart w:id="42" w:name="_Toc408224332"/>
-      <w:bookmarkStart w:id="43" w:name="_Toc470104830"/>
+      <w:bookmarkStart w:id="41" w:name="_Toc408224332"/>
+      <w:bookmarkStart w:id="42" w:name="_Toc470104830"/>
       <w:r>
         <w:rPr>
           <w:rFonts w:ascii="Book Antiqua" w:hAnsi="Book Antiqua"/>
         </w:rPr>
         <w:t>Problem Statement</w:t>
       </w:r>
+      <w:bookmarkStart w:id="43" w:name="_GoBack"/>
+      <w:bookmarkEnd w:id="41"/>
       <w:bookmarkEnd w:id="42"/>
-      <w:bookmarkEnd w:id="43"/>
-    </w:p>
+    </w:p>
+    <w:bookmarkEnd w:id="43"/>
     <w:p>
       <w:pPr>
         <w:pStyle w:val="Comment0"/>
-      </w:pPr>
-      <w:r>
-        <w:t xml:space="preserve">This </w:t>
-      </w:r>
-      <w:r>
-        <w:t>section</w:t>
-      </w:r>
-      <w:r>
-        <w:t xml:space="preserve"> should </w:t>
-      </w:r>
-      <w:r>
-        <w:t xml:space="preserve">describe the need for this </w:t>
-      </w:r>
-      <w:r>
-        <w:t>project</w:t>
-      </w:r>
-      <w:r>
-        <w:t xml:space="preserve">and </w:t>
-      </w:r>
-      <w:r>
-        <w:t xml:space="preserve"> the problem </w:t>
-      </w:r>
-      <w:r>
-        <w:t xml:space="preserve">this project </w:t>
-      </w:r>
-      <w:r>
-        <w:t>is addressing</w:t>
-      </w:r>
-      <w:r>
-        <w:t>.</w:t>
-      </w:r>
-    </w:p>
-    <w:p>
-      <w:pPr>
-        <w:pStyle w:val="Comment0"/>
-      </w:pPr>
-      <w:r>
-        <w:t>The problem statement should be brief, comprising of no</w:t>
-      </w:r>
-      <w:r>
-        <w:t>t</w:t>
-      </w:r>
-      <w:r>
-        <w:t xml:space="preserve"> more than </w:t>
-      </w:r>
-      <w:r>
-        <w:t>1</w:t>
-      </w:r>
-      <w:r>
-        <w:t>50 words</w:t>
+        <w:rPr>
+          <w:i w:val="0"/>
+          <w:iCs w:val="0"/>
+          <w:color w:val="auto"/>
+        </w:rPr>
+      </w:pPr>
+      <w:r>
+        <w:rPr>
+          <w:i w:val="0"/>
+          <w:iCs w:val="0"/>
+          <w:color w:val="auto"/>
+        </w:rPr>
+        <w:t xml:space="preserve">The </w:t>
       </w:r>
     </w:p>
     <w:p>
@@ -10112,7 +11027,7 @@
           <w:insideH w:val="single" w:sz="4" w:space="0" w:color="auto"/>
           <w:insideV w:val="single" w:sz="4" w:space="0" w:color="auto"/>
         </w:tblBorders>
-        <w:tblLook w:val="04A0"/>
+        <w:tblLook w:val="04A0" w:firstRow="1" w:lastRow="0" w:firstColumn="1" w:lastColumn="0" w:noHBand="0" w:noVBand="1"/>
       </w:tblPr>
       <w:tblGrid>
         <w:gridCol w:w="1818"/>
@@ -10266,13 +11181,22 @@
         <w:pStyle w:val="Comment0"/>
       </w:pPr>
       <w:r>
-        <w:t>Those impacted by the deployment of the system. This can be a simple list as well as a bulleted one with short explanations.</w:t>
+        <w:t xml:space="preserve">Those impacted by the deployment of the system. This can be a simple list as well as a bulleted one with short </w:t>
+      </w:r>
+      <w:r>
+        <w:t>explanations.</w:t>
       </w:r>
       <w:r>
         <w:rPr>
           <w:b/>
         </w:rPr>
-        <w:t>Link them with your objectives</w:t>
+        <w:t xml:space="preserve"> Link</w:t>
+      </w:r>
+      <w:r>
+        <w:rPr>
+          <w:b/>
+        </w:rPr>
+        <w:t xml:space="preserve"> them with your objectives</w:t>
       </w:r>
     </w:p>
     <w:p>
@@ -10529,7 +11453,7 @@
           <w:insideH w:val="single" w:sz="4" w:space="0" w:color="auto"/>
           <w:insideV w:val="single" w:sz="4" w:space="0" w:color="auto"/>
         </w:tblBorders>
-        <w:tblLook w:val="04A0"/>
+        <w:tblLook w:val="04A0" w:firstRow="1" w:lastRow="0" w:firstColumn="1" w:lastColumn="0" w:noHBand="0" w:noVBand="1"/>
       </w:tblPr>
       <w:tblGrid>
         <w:gridCol w:w="1220"/>
@@ -11190,7 +12114,7 @@
           <w:insideH w:val="single" w:sz="4" w:space="0" w:color="auto"/>
           <w:insideV w:val="single" w:sz="4" w:space="0" w:color="auto"/>
         </w:tblBorders>
-        <w:tblLook w:val="0000"/>
+        <w:tblLook w:val="0000" w:firstRow="0" w:lastRow="0" w:firstColumn="0" w:lastColumn="0" w:noHBand="0" w:noVBand="0"/>
       </w:tblPr>
       <w:tblGrid>
         <w:gridCol w:w="2088"/>
@@ -11500,7 +12424,7 @@
           <w:insideV w:val="single" w:sz="4" w:space="0" w:color="auto"/>
         </w:tblBorders>
         <w:tblLayout w:type="fixed"/>
-        <w:tblLook w:val="0000"/>
+        <w:tblLook w:val="0000" w:firstRow="0" w:lastRow="0" w:firstColumn="0" w:lastColumn="0" w:noHBand="0" w:noVBand="0"/>
       </w:tblPr>
       <w:tblGrid>
         <w:gridCol w:w="869"/>
@@ -12177,7 +13101,7 @@
           <w:left w:w="0" w:type="dxa"/>
           <w:right w:w="0" w:type="dxa"/>
         </w:tblCellMar>
-        <w:tblLook w:val="04A0"/>
+        <w:tblLook w:val="04A0" w:firstRow="1" w:lastRow="0" w:firstColumn="1" w:lastColumn="0" w:noHBand="0" w:noVBand="1"/>
       </w:tblPr>
       <w:tblGrid>
         <w:gridCol w:w="1401"/>
@@ -15164,7 +16088,7 @@
           <v:shape id="_x0000_i1025" type="#_x0000_t75" style="width:6in;height:273pt" o:ole="" fillcolor="window">
             <v:imagedata r:id="rId15" o:title=""/>
           </v:shape>
-          <o:OLEObject Type="Embed" ProgID="Visio.Drawing.5" ShapeID="_x0000_i1025" DrawAspect="Content" ObjectID="_1602918606" r:id="rId16"/>
+          <o:OLEObject Type="Embed" ProgID="Visio.Drawing.5" ShapeID="_x0000_i1025" DrawAspect="Content" ObjectID="_1673702786" r:id="rId16"/>
         </w:object>
       </w:r>
     </w:p>
@@ -15658,7 +16582,7 @@
           <w:insideH w:val="single" w:sz="4" w:space="0" w:color="auto"/>
           <w:insideV w:val="single" w:sz="4" w:space="0" w:color="auto"/>
         </w:tblBorders>
-        <w:tblLook w:val="01E0"/>
+        <w:tblLook w:val="01E0" w:firstRow="1" w:lastRow="1" w:firstColumn="1" w:lastColumn="1" w:noHBand="0" w:noVBand="0"/>
       </w:tblPr>
       <w:tblGrid>
         <w:gridCol w:w="1771"/>
@@ -16388,7 +17312,7 @@
           <w:insideH w:val="single" w:sz="4" w:space="0" w:color="000000"/>
           <w:insideV w:val="single" w:sz="4" w:space="0" w:color="000000"/>
         </w:tblBorders>
-        <w:tblLook w:val="04A0"/>
+        <w:tblLook w:val="04A0" w:firstRow="1" w:lastRow="0" w:firstColumn="1" w:lastColumn="0" w:noHBand="0" w:noVBand="1"/>
       </w:tblPr>
       <w:tblGrid>
         <w:gridCol w:w="1062"/>
@@ -29390,15 +30314,15 @@
 </file>
 
 <file path=word/endnotes.xml><?xml version="1.0" encoding="utf-8"?>
-<w:endnotes xmlns:ve="http://schemas.openxmlformats.org/markup-compatibility/2006" xmlns:o="urn:schemas-microsoft-com:office:office" xmlns:r="http://schemas.openxmlformats.org/officeDocument/2006/relationships" xmlns:m="http://schemas.openxmlformats.org/officeDocument/2006/math" xmlns:v="urn:schemas-microsoft-com:vml" xmlns:wp="http://schemas.openxmlformats.org/drawingml/2006/wordprocessingDrawing" xmlns:w10="urn:schemas-microsoft-com:office:word" xmlns:w="http://schemas.openxmlformats.org/wordprocessingml/2006/main" xmlns:wne="http://schemas.microsoft.com/office/word/2006/wordml">
-  <w:endnote w:type="separator" w:id="0">
+<w:endnotes xmlns:wpc="http://schemas.microsoft.com/office/word/2010/wordprocessingCanvas" xmlns:cx="http://schemas.microsoft.com/office/drawing/2014/chartex" xmlns:cx1="http://schemas.microsoft.com/office/drawing/2015/9/8/chartex" xmlns:mc="http://schemas.openxmlformats.org/markup-compatibility/2006" xmlns:o="urn:schemas-microsoft-com:office:office" xmlns:r="http://schemas.openxmlformats.org/officeDocument/2006/relationships" xmlns:m="http://schemas.openxmlformats.org/officeDocument/2006/math" xmlns:v="urn:schemas-microsoft-com:vml" xmlns:wp14="http://schemas.microsoft.com/office/word/2010/wordprocessingDrawing" xmlns:wp="http://schemas.openxmlformats.org/drawingml/2006/wordprocessingDrawing" xmlns:w10="urn:schemas-microsoft-com:office:word" xmlns:w="http://schemas.openxmlformats.org/wordprocessingml/2006/main" xmlns:w14="http://schemas.microsoft.com/office/word/2010/wordml" xmlns:w15="http://schemas.microsoft.com/office/word/2012/wordml" xmlns:w16se="http://schemas.microsoft.com/office/word/2015/wordml/symex" xmlns:wpg="http://schemas.microsoft.com/office/word/2010/wordprocessingGroup" xmlns:wpi="http://schemas.microsoft.com/office/word/2010/wordprocessingInk" xmlns:wne="http://schemas.microsoft.com/office/word/2006/wordml" xmlns:wps="http://schemas.microsoft.com/office/word/2010/wordprocessingShape" mc:Ignorable="w14 w15 w16se wp14">
+  <w:endnote w:type="separator" w:id="-1">
     <w:p>
       <w:r>
         <w:separator/>
       </w:r>
     </w:p>
   </w:endnote>
-  <w:endnote w:type="continuationSeparator" w:id="1">
+  <w:endnote w:type="continuationSeparator" w:id="0">
     <w:p>
       <w:r>
         <w:continuationSeparator/>
@@ -29409,7 +30333,7 @@
 </file>
 
 <file path=word/footer1.xml><?xml version="1.0" encoding="utf-8"?>
-<w:ftr xmlns:ve="http://schemas.openxmlformats.org/markup-compatibility/2006" xmlns:o="urn:schemas-microsoft-com:office:office" xmlns:r="http://schemas.openxmlformats.org/officeDocument/2006/relationships" xmlns:m="http://schemas.openxmlformats.org/officeDocument/2006/math" xmlns:v="urn:schemas-microsoft-com:vml" xmlns:wp="http://schemas.openxmlformats.org/drawingml/2006/wordprocessingDrawing" xmlns:w10="urn:schemas-microsoft-com:office:word" xmlns:w="http://schemas.openxmlformats.org/wordprocessingml/2006/main" xmlns:wne="http://schemas.microsoft.com/office/word/2006/wordml">
+<w:ftr xmlns:wpc="http://schemas.microsoft.com/office/word/2010/wordprocessingCanvas" xmlns:cx="http://schemas.microsoft.com/office/drawing/2014/chartex" xmlns:cx1="http://schemas.microsoft.com/office/drawing/2015/9/8/chartex" xmlns:mc="http://schemas.openxmlformats.org/markup-compatibility/2006" xmlns:o="urn:schemas-microsoft-com:office:office" xmlns:r="http://schemas.openxmlformats.org/officeDocument/2006/relationships" xmlns:m="http://schemas.openxmlformats.org/officeDocument/2006/math" xmlns:v="urn:schemas-microsoft-com:vml" xmlns:wp14="http://schemas.microsoft.com/office/word/2010/wordprocessingDrawing" xmlns:wp="http://schemas.openxmlformats.org/drawingml/2006/wordprocessingDrawing" xmlns:w10="urn:schemas-microsoft-com:office:word" xmlns:w="http://schemas.openxmlformats.org/wordprocessingml/2006/main" xmlns:w14="http://schemas.microsoft.com/office/word/2010/wordml" xmlns:w15="http://schemas.microsoft.com/office/word/2012/wordml" xmlns:w16se="http://schemas.microsoft.com/office/word/2015/wordml/symex" xmlns:wpg="http://schemas.microsoft.com/office/word/2010/wordprocessingGroup" xmlns:wpi="http://schemas.microsoft.com/office/word/2010/wordprocessingInk" xmlns:wne="http://schemas.microsoft.com/office/word/2006/wordml" xmlns:wps="http://schemas.microsoft.com/office/word/2010/wordprocessingShape" mc:Ignorable="w14 w15 w16se wp14">
   <w:p>
     <w:pPr>
       <w:pStyle w:val="Footer"/>
@@ -29478,7 +30402,7 @@
 </file>
 
 <file path=word/footer2.xml><?xml version="1.0" encoding="utf-8"?>
-<w:ftr xmlns:ve="http://schemas.openxmlformats.org/markup-compatibility/2006" xmlns:o="urn:schemas-microsoft-com:office:office" xmlns:r="http://schemas.openxmlformats.org/officeDocument/2006/relationships" xmlns:m="http://schemas.openxmlformats.org/officeDocument/2006/math" xmlns:v="urn:schemas-microsoft-com:vml" xmlns:wp="http://schemas.openxmlformats.org/drawingml/2006/wordprocessingDrawing" xmlns:w10="urn:schemas-microsoft-com:office:word" xmlns:w="http://schemas.openxmlformats.org/wordprocessingml/2006/main" xmlns:wne="http://schemas.microsoft.com/office/word/2006/wordml">
+<w:ftr xmlns:wpc="http://schemas.microsoft.com/office/word/2010/wordprocessingCanvas" xmlns:cx="http://schemas.microsoft.com/office/drawing/2014/chartex" xmlns:cx1="http://schemas.microsoft.com/office/drawing/2015/9/8/chartex" xmlns:mc="http://schemas.openxmlformats.org/markup-compatibility/2006" xmlns:o="urn:schemas-microsoft-com:office:office" xmlns:r="http://schemas.openxmlformats.org/officeDocument/2006/relationships" xmlns:m="http://schemas.openxmlformats.org/officeDocument/2006/math" xmlns:v="urn:schemas-microsoft-com:vml" xmlns:wp14="http://schemas.microsoft.com/office/word/2010/wordprocessingDrawing" xmlns:wp="http://schemas.openxmlformats.org/drawingml/2006/wordprocessingDrawing" xmlns:w10="urn:schemas-microsoft-com:office:word" xmlns:w="http://schemas.openxmlformats.org/wordprocessingml/2006/main" xmlns:w14="http://schemas.microsoft.com/office/word/2010/wordml" xmlns:w15="http://schemas.microsoft.com/office/word/2012/wordml" xmlns:w16se="http://schemas.microsoft.com/office/word/2015/wordml/symex" xmlns:wpg="http://schemas.microsoft.com/office/word/2010/wordprocessingGroup" xmlns:wpi="http://schemas.microsoft.com/office/word/2010/wordprocessingInk" xmlns:wne="http://schemas.microsoft.com/office/word/2006/wordml" xmlns:wps="http://schemas.microsoft.com/office/word/2010/wordprocessingShape" mc:Ignorable="w14 w15 w16se wp14">
   <w:p>
     <w:pPr>
       <w:pStyle w:val="Footer"/>
@@ -29500,6 +30424,9 @@
         <w:tab w:val="clear" w:pos="8280"/>
         <w:tab w:val="right" w:pos="8640"/>
       </w:tabs>
+      <w:rPr>
+        <w:sz w:val="20"/>
+      </w:rPr>
     </w:pPr>
     <w:r>
       <w:rPr>
@@ -29514,7 +30441,7 @@
       <w:rPr>
         <w:sz w:val="20"/>
       </w:rPr>
-      <w:t>&lt;Project Name&gt;</w:t>
+      <w:t>Big-Brains</w:t>
     </w:r>
     <w:r>
       <w:rPr>
@@ -29575,7 +30502,7 @@
         <w:sz w:val="20"/>
         <w:szCs w:val="20"/>
       </w:rPr>
-      <w:t>1</w:t>
+      <w:t>8</w:t>
     </w:r>
     <w:r>
       <w:rPr>
@@ -29639,7 +30566,7 @@
         <w:sz w:val="20"/>
         <w:szCs w:val="20"/>
       </w:rPr>
-      <w:instrText>35</w:instrText>
+      <w:instrText>36</w:instrText>
     </w:r>
     <w:r>
       <w:rPr>
@@ -29672,7 +30599,7 @@
         <w:sz w:val="20"/>
         <w:szCs w:val="20"/>
       </w:rPr>
-      <w:t>27</w:t>
+      <w:t>28</w:t>
     </w:r>
     <w:r>
       <w:rPr>
@@ -29692,7 +30619,7 @@
 </file>
 
 <file path=word/footer3.xml><?xml version="1.0" encoding="utf-8"?>
-<w:ftr xmlns:ve="http://schemas.openxmlformats.org/markup-compatibility/2006" xmlns:o="urn:schemas-microsoft-com:office:office" xmlns:r="http://schemas.openxmlformats.org/officeDocument/2006/relationships" xmlns:m="http://schemas.openxmlformats.org/officeDocument/2006/math" xmlns:v="urn:schemas-microsoft-com:vml" xmlns:wp="http://schemas.openxmlformats.org/drawingml/2006/wordprocessingDrawing" xmlns:w10="urn:schemas-microsoft-com:office:word" xmlns:w="http://schemas.openxmlformats.org/wordprocessingml/2006/main" xmlns:wne="http://schemas.microsoft.com/office/word/2006/wordml">
+<w:ftr xmlns:wpc="http://schemas.microsoft.com/office/word/2010/wordprocessingCanvas" xmlns:cx="http://schemas.microsoft.com/office/drawing/2014/chartex" xmlns:cx1="http://schemas.microsoft.com/office/drawing/2015/9/8/chartex" xmlns:mc="http://schemas.openxmlformats.org/markup-compatibility/2006" xmlns:o="urn:schemas-microsoft-com:office:office" xmlns:r="http://schemas.openxmlformats.org/officeDocument/2006/relationships" xmlns:m="http://schemas.openxmlformats.org/officeDocument/2006/math" xmlns:v="urn:schemas-microsoft-com:vml" xmlns:wp14="http://schemas.microsoft.com/office/word/2010/wordprocessingDrawing" xmlns:wp="http://schemas.openxmlformats.org/drawingml/2006/wordprocessingDrawing" xmlns:w10="urn:schemas-microsoft-com:office:word" xmlns:w="http://schemas.openxmlformats.org/wordprocessingml/2006/main" xmlns:w14="http://schemas.microsoft.com/office/word/2010/wordml" xmlns:w15="http://schemas.microsoft.com/office/word/2012/wordml" xmlns:w16se="http://schemas.microsoft.com/office/word/2015/wordml/symex" xmlns:wpg="http://schemas.microsoft.com/office/word/2010/wordprocessingGroup" xmlns:wpi="http://schemas.microsoft.com/office/word/2010/wordprocessingInk" xmlns:wne="http://schemas.microsoft.com/office/word/2006/wordml" xmlns:wps="http://schemas.microsoft.com/office/word/2010/wordprocessingShape" mc:Ignorable="w14 w15 w16se wp14">
   <w:p>
     <w:pPr>
       <w:pStyle w:val="Footer"/>
@@ -29702,15 +30629,15 @@
 </file>
 
 <file path=word/footnotes.xml><?xml version="1.0" encoding="utf-8"?>
-<w:footnotes xmlns:ve="http://schemas.openxmlformats.org/markup-compatibility/2006" xmlns:o="urn:schemas-microsoft-com:office:office" xmlns:r="http://schemas.openxmlformats.org/officeDocument/2006/relationships" xmlns:m="http://schemas.openxmlformats.org/officeDocument/2006/math" xmlns:v="urn:schemas-microsoft-com:vml" xmlns:wp="http://schemas.openxmlformats.org/drawingml/2006/wordprocessingDrawing" xmlns:w10="urn:schemas-microsoft-com:office:word" xmlns:w="http://schemas.openxmlformats.org/wordprocessingml/2006/main" xmlns:wne="http://schemas.microsoft.com/office/word/2006/wordml">
-  <w:footnote w:type="separator" w:id="0">
+<w:footnotes xmlns:wpc="http://schemas.microsoft.com/office/word/2010/wordprocessingCanvas" xmlns:cx="http://schemas.microsoft.com/office/drawing/2014/chartex" xmlns:cx1="http://schemas.microsoft.com/office/drawing/2015/9/8/chartex" xmlns:mc="http://schemas.openxmlformats.org/markup-compatibility/2006" xmlns:o="urn:schemas-microsoft-com:office:office" xmlns:r="http://schemas.openxmlformats.org/officeDocument/2006/relationships" xmlns:m="http://schemas.openxmlformats.org/officeDocument/2006/math" xmlns:v="urn:schemas-microsoft-com:vml" xmlns:wp14="http://schemas.microsoft.com/office/word/2010/wordprocessingDrawing" xmlns:wp="http://schemas.openxmlformats.org/drawingml/2006/wordprocessingDrawing" xmlns:w10="urn:schemas-microsoft-com:office:word" xmlns:w="http://schemas.openxmlformats.org/wordprocessingml/2006/main" xmlns:w14="http://schemas.microsoft.com/office/word/2010/wordml" xmlns:w15="http://schemas.microsoft.com/office/word/2012/wordml" xmlns:w16se="http://schemas.microsoft.com/office/word/2015/wordml/symex" xmlns:wpg="http://schemas.microsoft.com/office/word/2010/wordprocessingGroup" xmlns:wpi="http://schemas.microsoft.com/office/word/2010/wordprocessingInk" xmlns:wne="http://schemas.microsoft.com/office/word/2006/wordml" xmlns:wps="http://schemas.microsoft.com/office/word/2010/wordprocessingShape" mc:Ignorable="w14 w15 w16se wp14">
+  <w:footnote w:type="separator" w:id="-1">
     <w:p>
       <w:r>
         <w:separator/>
       </w:r>
     </w:p>
   </w:footnote>
-  <w:footnote w:type="continuationSeparator" w:id="1">
+  <w:footnote w:type="continuationSeparator" w:id="0">
     <w:p>
       <w:r>
         <w:continuationSeparator/>
@@ -29721,8 +30648,8 @@
 </file>
 
 <file path=word/numbering.xml><?xml version="1.0" encoding="utf-8"?>
-<w:numbering xmlns:ve="http://schemas.openxmlformats.org/markup-compatibility/2006" xmlns:o="urn:schemas-microsoft-com:office:office" xmlns:r="http://schemas.openxmlformats.org/officeDocument/2006/relationships" xmlns:m="http://schemas.openxmlformats.org/officeDocument/2006/math" xmlns:v="urn:schemas-microsoft-com:vml" xmlns:wp="http://schemas.openxmlformats.org/drawingml/2006/wordprocessingDrawing" xmlns:w10="urn:schemas-microsoft-com:office:word" xmlns:w="http://schemas.openxmlformats.org/wordprocessingml/2006/main" xmlns:wne="http://schemas.microsoft.com/office/word/2006/wordml">
-  <w:abstractNum w:abstractNumId="0">
+<w:numbering xmlns:wpc="http://schemas.microsoft.com/office/word/2010/wordprocessingCanvas" xmlns:cx="http://schemas.microsoft.com/office/drawing/2014/chartex" xmlns:cx1="http://schemas.microsoft.com/office/drawing/2015/9/8/chartex" xmlns:mc="http://schemas.openxmlformats.org/markup-compatibility/2006" xmlns:o="urn:schemas-microsoft-com:office:office" xmlns:r="http://schemas.openxmlformats.org/officeDocument/2006/relationships" xmlns:m="http://schemas.openxmlformats.org/officeDocument/2006/math" xmlns:v="urn:schemas-microsoft-com:vml" xmlns:wp14="http://schemas.microsoft.com/office/word/2010/wordprocessingDrawing" xmlns:wp="http://schemas.openxmlformats.org/drawingml/2006/wordprocessingDrawing" xmlns:w10="urn:schemas-microsoft-com:office:word" xmlns:w="http://schemas.openxmlformats.org/wordprocessingml/2006/main" xmlns:w14="http://schemas.microsoft.com/office/word/2010/wordml" xmlns:w15="http://schemas.microsoft.com/office/word/2012/wordml" xmlns:w16se="http://schemas.microsoft.com/office/word/2015/wordml/symex" xmlns:wpg="http://schemas.microsoft.com/office/word/2010/wordprocessingGroup" xmlns:wpi="http://schemas.microsoft.com/office/word/2010/wordprocessingInk" xmlns:wne="http://schemas.microsoft.com/office/word/2006/wordml" xmlns:wps="http://schemas.microsoft.com/office/word/2010/wordprocessingShape" mc:Ignorable="w14 w15 w16se wp14">
+  <w:abstractNum w:abstractNumId="0" w15:restartNumberingAfterBreak="0">
     <w:nsid w:val="FFFFFF88"/>
     <w:multiLevelType w:val="singleLevel"/>
     <w:tmpl w:val="EEBC561A"/>
@@ -29742,7 +30669,7 @@
       </w:rPr>
     </w:lvl>
   </w:abstractNum>
-  <w:abstractNum w:abstractNumId="1">
+  <w:abstractNum w:abstractNumId="1" w15:restartNumberingAfterBreak="0">
     <w:nsid w:val="066755F7"/>
     <w:multiLevelType w:val="hybridMultilevel"/>
     <w:tmpl w:val="6DE09B36"/>
@@ -29882,7 +30809,7 @@
       </w:rPr>
     </w:lvl>
   </w:abstractNum>
-  <w:abstractNum w:abstractNumId="2">
+  <w:abstractNum w:abstractNumId="2" w15:restartNumberingAfterBreak="0">
     <w:nsid w:val="12C30388"/>
     <w:multiLevelType w:val="hybridMultilevel"/>
     <w:tmpl w:val="69C29740"/>
@@ -30022,7 +30949,7 @@
       </w:rPr>
     </w:lvl>
   </w:abstractNum>
-  <w:abstractNum w:abstractNumId="3">
+  <w:abstractNum w:abstractNumId="3" w15:restartNumberingAfterBreak="0">
     <w:nsid w:val="14953FDD"/>
     <w:multiLevelType w:val="multilevel"/>
     <w:tmpl w:val="5510B176"/>
@@ -30144,7 +31071,7 @@
       </w:rPr>
     </w:lvl>
   </w:abstractNum>
-  <w:abstractNum w:abstractNumId="4">
+  <w:abstractNum w:abstractNumId="4" w15:restartNumberingAfterBreak="0">
     <w:nsid w:val="181D5353"/>
     <w:multiLevelType w:val="hybridMultilevel"/>
     <w:tmpl w:val="F2CC24BA"/>
@@ -30257,7 +31184,7 @@
       </w:pPr>
     </w:lvl>
   </w:abstractNum>
-  <w:abstractNum w:abstractNumId="5">
+  <w:abstractNum w:abstractNumId="5" w15:restartNumberingAfterBreak="0">
     <w:nsid w:val="18967AE4"/>
     <w:multiLevelType w:val="hybridMultilevel"/>
     <w:tmpl w:val="B3543924"/>
@@ -30397,7 +31324,7 @@
       </w:rPr>
     </w:lvl>
   </w:abstractNum>
-  <w:abstractNum w:abstractNumId="6">
+  <w:abstractNum w:abstractNumId="6" w15:restartNumberingAfterBreak="0">
     <w:nsid w:val="19B439E9"/>
     <w:multiLevelType w:val="hybridMultilevel"/>
     <w:tmpl w:val="00FC28C0"/>
@@ -30486,7 +31413,7 @@
       </w:pPr>
     </w:lvl>
   </w:abstractNum>
-  <w:abstractNum w:abstractNumId="7">
+  <w:abstractNum w:abstractNumId="7" w15:restartNumberingAfterBreak="0">
     <w:nsid w:val="1B5134E6"/>
     <w:multiLevelType w:val="hybridMultilevel"/>
     <w:tmpl w:val="F5A07BA8"/>
@@ -30576,7 +31503,7 @@
       </w:pPr>
     </w:lvl>
   </w:abstractNum>
-  <w:abstractNum w:abstractNumId="8">
+  <w:abstractNum w:abstractNumId="8" w15:restartNumberingAfterBreak="0">
     <w:nsid w:val="1C9945D4"/>
     <w:multiLevelType w:val="multilevel"/>
     <w:tmpl w:val="6F987D52"/>
@@ -30698,7 +31625,7 @@
       </w:pPr>
     </w:lvl>
   </w:abstractNum>
-  <w:abstractNum w:abstractNumId="9">
+  <w:abstractNum w:abstractNumId="9" w15:restartNumberingAfterBreak="0">
     <w:nsid w:val="27C16178"/>
     <w:multiLevelType w:val="hybridMultilevel"/>
     <w:tmpl w:val="1DD85874"/>
@@ -30811,7 +31738,7 @@
       </w:pPr>
     </w:lvl>
   </w:abstractNum>
-  <w:abstractNum w:abstractNumId="10">
+  <w:abstractNum w:abstractNumId="10" w15:restartNumberingAfterBreak="0">
     <w:nsid w:val="298C187E"/>
     <w:multiLevelType w:val="hybridMultilevel"/>
     <w:tmpl w:val="C4CC5A2C"/>
@@ -30951,7 +31878,7 @@
       </w:rPr>
     </w:lvl>
   </w:abstractNum>
-  <w:abstractNum w:abstractNumId="11">
+  <w:abstractNum w:abstractNumId="11" w15:restartNumberingAfterBreak="0">
     <w:nsid w:val="2D195345"/>
     <w:multiLevelType w:val="hybridMultilevel"/>
     <w:tmpl w:val="847C31CE"/>
@@ -31042,7 +31969,7 @@
       </w:pPr>
     </w:lvl>
   </w:abstractNum>
-  <w:abstractNum w:abstractNumId="12">
+  <w:abstractNum w:abstractNumId="12" w15:restartNumberingAfterBreak="0">
     <w:nsid w:val="2F2C7518"/>
     <w:multiLevelType w:val="hybridMultilevel"/>
     <w:tmpl w:val="BF9C7EF4"/>
@@ -31155,7 +32082,7 @@
       </w:pPr>
     </w:lvl>
   </w:abstractNum>
-  <w:abstractNum w:abstractNumId="13">
+  <w:abstractNum w:abstractNumId="13" w15:restartNumberingAfterBreak="0">
     <w:nsid w:val="2F866BA5"/>
     <w:multiLevelType w:val="multilevel"/>
     <w:tmpl w:val="DB3C44F2"/>
@@ -31295,7 +32222,7 @@
       </w:rPr>
     </w:lvl>
   </w:abstractNum>
-  <w:abstractNum w:abstractNumId="14">
+  <w:abstractNum w:abstractNumId="14" w15:restartNumberingAfterBreak="0">
     <w:nsid w:val="2FF053F9"/>
     <w:multiLevelType w:val="hybridMultilevel"/>
     <w:tmpl w:val="711E0C40"/>
@@ -31435,7 +32362,7 @@
       </w:rPr>
     </w:lvl>
   </w:abstractNum>
-  <w:abstractNum w:abstractNumId="15">
+  <w:abstractNum w:abstractNumId="15" w15:restartNumberingAfterBreak="0">
     <w:nsid w:val="38B5405E"/>
     <w:multiLevelType w:val="hybridMultilevel"/>
     <w:tmpl w:val="25E2A884"/>
@@ -31575,7 +32502,7 @@
       </w:rPr>
     </w:lvl>
   </w:abstractNum>
-  <w:abstractNum w:abstractNumId="16">
+  <w:abstractNum w:abstractNumId="16" w15:restartNumberingAfterBreak="0">
     <w:nsid w:val="547B3D09"/>
     <w:multiLevelType w:val="hybridMultilevel"/>
     <w:tmpl w:val="A052E2E0"/>
@@ -31688,7 +32615,7 @@
       </w:pPr>
     </w:lvl>
   </w:abstractNum>
-  <w:abstractNum w:abstractNumId="17">
+  <w:abstractNum w:abstractNumId="17" w15:restartNumberingAfterBreak="0">
     <w:nsid w:val="58557071"/>
     <w:multiLevelType w:val="hybridMultilevel"/>
     <w:tmpl w:val="CA06DC1E"/>
@@ -31801,7 +32728,7 @@
       </w:pPr>
     </w:lvl>
   </w:abstractNum>
-  <w:abstractNum w:abstractNumId="18">
+  <w:abstractNum w:abstractNumId="18" w15:restartNumberingAfterBreak="0">
     <w:nsid w:val="5CF206E8"/>
     <w:multiLevelType w:val="hybridMultilevel"/>
     <w:tmpl w:val="295ADBA0"/>
@@ -31914,7 +32841,7 @@
       </w:pPr>
     </w:lvl>
   </w:abstractNum>
-  <w:abstractNum w:abstractNumId="19">
+  <w:abstractNum w:abstractNumId="19" w15:restartNumberingAfterBreak="0">
     <w:nsid w:val="5DE6117C"/>
     <w:multiLevelType w:val="multilevel"/>
     <w:tmpl w:val="EA7E799C"/>
@@ -32027,7 +32954,7 @@
       </w:rPr>
     </w:lvl>
   </w:abstractNum>
-  <w:abstractNum w:abstractNumId="20">
+  <w:abstractNum w:abstractNumId="20" w15:restartNumberingAfterBreak="0">
     <w:nsid w:val="61ED133F"/>
     <w:multiLevelType w:val="hybridMultilevel"/>
     <w:tmpl w:val="A9CA53AA"/>
@@ -32116,7 +33043,7 @@
       </w:pPr>
     </w:lvl>
   </w:abstractNum>
-  <w:abstractNum w:abstractNumId="21">
+  <w:abstractNum w:abstractNumId="21" w15:restartNumberingAfterBreak="0">
     <w:nsid w:val="69E23E0F"/>
     <w:multiLevelType w:val="hybridMultilevel"/>
     <w:tmpl w:val="E8A6D1F0"/>
@@ -32229,7 +33156,7 @@
       </w:pPr>
     </w:lvl>
   </w:abstractNum>
-  <w:abstractNum w:abstractNumId="22">
+  <w:abstractNum w:abstractNumId="22" w15:restartNumberingAfterBreak="0">
     <w:nsid w:val="6B002A52"/>
     <w:multiLevelType w:val="hybridMultilevel"/>
     <w:tmpl w:val="78166F88"/>
@@ -32320,7 +33247,7 @@
       </w:pPr>
     </w:lvl>
   </w:abstractNum>
-  <w:abstractNum w:abstractNumId="23">
+  <w:abstractNum w:abstractNumId="23" w15:restartNumberingAfterBreak="0">
     <w:nsid w:val="6B294848"/>
     <w:multiLevelType w:val="hybridMultilevel"/>
     <w:tmpl w:val="847C31CE"/>
@@ -32411,7 +33338,7 @@
       </w:pPr>
     </w:lvl>
   </w:abstractNum>
-  <w:abstractNum w:abstractNumId="24">
+  <w:abstractNum w:abstractNumId="24" w15:restartNumberingAfterBreak="0">
     <w:nsid w:val="6E795F86"/>
     <w:multiLevelType w:val="hybridMultilevel"/>
     <w:tmpl w:val="BE90337C"/>
@@ -32551,7 +33478,7 @@
       </w:rPr>
     </w:lvl>
   </w:abstractNum>
-  <w:abstractNum w:abstractNumId="25">
+  <w:abstractNum w:abstractNumId="25" w15:restartNumberingAfterBreak="0">
     <w:nsid w:val="761263BC"/>
     <w:multiLevelType w:val="hybridMultilevel"/>
     <w:tmpl w:val="CF2A3322"/>
@@ -32664,7 +33591,7 @@
       </w:pPr>
     </w:lvl>
   </w:abstractNum>
-  <w:abstractNum w:abstractNumId="26">
+  <w:abstractNum w:abstractNumId="26" w15:restartNumberingAfterBreak="0">
     <w:nsid w:val="7A2C48DA"/>
     <w:multiLevelType w:val="hybridMultilevel"/>
     <w:tmpl w:val="2FDA0630"/>
@@ -32777,7 +33704,7 @@
       </w:rPr>
     </w:lvl>
   </w:abstractNum>
-  <w:abstractNum w:abstractNumId="27">
+  <w:abstractNum w:abstractNumId="27" w15:restartNumberingAfterBreak="0">
     <w:nsid w:val="7D213680"/>
     <w:multiLevelType w:val="hybridMultilevel"/>
     <w:tmpl w:val="104EF1A0"/>
@@ -33120,7 +34047,7 @@
 </file>
 
 <file path=word/styles.xml><?xml version="1.0" encoding="utf-8"?>
-<w:styles xmlns:r="http://schemas.openxmlformats.org/officeDocument/2006/relationships" xmlns:w="http://schemas.openxmlformats.org/wordprocessingml/2006/main">
+<w:styles xmlns:mc="http://schemas.openxmlformats.org/markup-compatibility/2006" xmlns:r="http://schemas.openxmlformats.org/officeDocument/2006/relationships" xmlns:w="http://schemas.openxmlformats.org/wordprocessingml/2006/main" xmlns:w14="http://schemas.microsoft.com/office/word/2010/wordml" xmlns:w15="http://schemas.microsoft.com/office/word/2012/wordml" xmlns:w16se="http://schemas.microsoft.com/office/word/2015/wordml/symex" mc:Ignorable="w14 w15 w16se">
   <w:docDefaults>
     <w:rPrDefault>
       <w:rPr>
@@ -33130,7 +34057,7 @@
     </w:rPrDefault>
     <w:pPrDefault/>
   </w:docDefaults>
-  <w:latentStyles w:defLockedState="0" w:defUIPriority="0" w:defSemiHidden="0" w:defUnhideWhenUsed="0" w:defQFormat="0" w:count="267">
+  <w:latentStyles w:defLockedState="0" w:defUIPriority="0" w:defSemiHidden="0" w:defUnhideWhenUsed="0" w:defQFormat="0" w:count="371">
     <w:lsdException w:name="Normal" w:qFormat="1"/>
     <w:lsdException w:name="heading 1" w:qFormat="1"/>
     <w:lsdException w:name="heading 2" w:qFormat="1"/>
@@ -33182,6 +34109,14 @@
     <w:lsdException w:name="List Bullet" w:semiHidden="1" w:unhideWhenUsed="1"/>
     <w:lsdException w:name="List 2" w:semiHidden="1" w:unhideWhenUsed="1"/>
     <w:lsdException w:name="List 3" w:semiHidden="1" w:unhideWhenUsed="1"/>
+    <w:lsdException w:name="List Bullet 2" w:semiHidden="1" w:unhideWhenUsed="1"/>
+    <w:lsdException w:name="List Bullet 3" w:semiHidden="1" w:unhideWhenUsed="1"/>
+    <w:lsdException w:name="List Bullet 4" w:semiHidden="1" w:unhideWhenUsed="1"/>
+    <w:lsdException w:name="List Bullet 5" w:semiHidden="1" w:unhideWhenUsed="1"/>
+    <w:lsdException w:name="List Number 2" w:semiHidden="1" w:unhideWhenUsed="1"/>
+    <w:lsdException w:name="List Number 3" w:semiHidden="1" w:unhideWhenUsed="1"/>
+    <w:lsdException w:name="List Number 4" w:semiHidden="1" w:unhideWhenUsed="1"/>
+    <w:lsdException w:name="List Number 5" w:semiHidden="1" w:unhideWhenUsed="1"/>
     <w:lsdException w:name="Title" w:qFormat="1"/>
     <w:lsdException w:name="Closing" w:semiHidden="1" w:unhideWhenUsed="1"/>
     <w:lsdException w:name="Signature" w:semiHidden="1" w:unhideWhenUsed="1"/>
@@ -33203,7 +34138,10 @@
     <w:lsdException w:name="Body Text 2" w:semiHidden="1" w:unhideWhenUsed="1"/>
     <w:lsdException w:name="Body Text 3" w:semiHidden="1" w:unhideWhenUsed="1"/>
     <w:lsdException w:name="Body Text Indent 2" w:semiHidden="1" w:unhideWhenUsed="1"/>
-    <w:lsdException w:name="Hyperlink" w:uiPriority="99"/>
+    <w:lsdException w:name="Body Text Indent 3" w:semiHidden="1" w:unhideWhenUsed="1"/>
+    <w:lsdException w:name="Block Text" w:semiHidden="1" w:unhideWhenUsed="1"/>
+    <w:lsdException w:name="Hyperlink" w:semiHidden="1" w:uiPriority="99" w:unhideWhenUsed="1"/>
+    <w:lsdException w:name="FollowedHyperlink" w:semiHidden="1" w:unhideWhenUsed="1"/>
     <w:lsdException w:name="Strong" w:qFormat="1"/>
     <w:lsdException w:name="Emphasis" w:uiPriority="20" w:qFormat="1"/>
     <w:lsdException w:name="Document Map" w:semiHidden="1" w:unhideWhenUsed="1"/>
@@ -33384,6 +34322,110 @@
     <w:lsdException w:name="Book Title" w:uiPriority="33" w:qFormat="1"/>
     <w:lsdException w:name="Bibliography" w:semiHidden="1" w:uiPriority="37" w:unhideWhenUsed="1"/>
     <w:lsdException w:name="TOC Heading" w:semiHidden="1" w:uiPriority="39" w:unhideWhenUsed="1" w:qFormat="1"/>
+    <w:lsdException w:name="Plain Table 1" w:uiPriority="41"/>
+    <w:lsdException w:name="Plain Table 2" w:uiPriority="42"/>
+    <w:lsdException w:name="Plain Table 3" w:uiPriority="43"/>
+    <w:lsdException w:name="Plain Table 4" w:uiPriority="44"/>
+    <w:lsdException w:name="Plain Table 5" w:uiPriority="45"/>
+    <w:lsdException w:name="Grid Table Light" w:uiPriority="40"/>
+    <w:lsdException w:name="Grid Table 1 Light" w:uiPriority="46"/>
+    <w:lsdException w:name="Grid Table 2" w:uiPriority="47"/>
+    <w:lsdException w:name="Grid Table 3" w:uiPriority="48"/>
+    <w:lsdException w:name="Grid Table 4" w:uiPriority="49"/>
+    <w:lsdException w:name="Grid Table 5 Dark" w:uiPriority="50"/>
+    <w:lsdException w:name="Grid Table 6 Colorful" w:uiPriority="51"/>
+    <w:lsdException w:name="Grid Table 7 Colorful" w:uiPriority="52"/>
+    <w:lsdException w:name="Grid Table 1 Light Accent 1" w:uiPriority="46"/>
+    <w:lsdException w:name="Grid Table 2 Accent 1" w:uiPriority="47"/>
+    <w:lsdException w:name="Grid Table 3 Accent 1" w:uiPriority="48"/>
+    <w:lsdException w:name="Grid Table 4 Accent 1" w:uiPriority="49"/>
+    <w:lsdException w:name="Grid Table 5 Dark Accent 1" w:uiPriority="50"/>
+    <w:lsdException w:name="Grid Table 6 Colorful Accent 1" w:uiPriority="51"/>
+    <w:lsdException w:name="Grid Table 7 Colorful Accent 1" w:uiPriority="52"/>
+    <w:lsdException w:name="Grid Table 1 Light Accent 2" w:uiPriority="46"/>
+    <w:lsdException w:name="Grid Table 2 Accent 2" w:uiPriority="47"/>
+    <w:lsdException w:name="Grid Table 3 Accent 2" w:uiPriority="48"/>
+    <w:lsdException w:name="Grid Table 4 Accent 2" w:uiPriority="49"/>
+    <w:lsdException w:name="Grid Table 5 Dark Accent 2" w:uiPriority="50"/>
+    <w:lsdException w:name="Grid Table 6 Colorful Accent 2" w:uiPriority="51"/>
+    <w:lsdException w:name="Grid Table 7 Colorful Accent 2" w:uiPriority="52"/>
+    <w:lsdException w:name="Grid Table 1 Light Accent 3" w:uiPriority="46"/>
+    <w:lsdException w:name="Grid Table 2 Accent 3" w:uiPriority="47"/>
+    <w:lsdException w:name="Grid Table 3 Accent 3" w:uiPriority="48"/>
+    <w:lsdException w:name="Grid Table 4 Accent 3" w:uiPriority="49"/>
+    <w:lsdException w:name="Grid Table 5 Dark Accent 3" w:uiPriority="50"/>
+    <w:lsdException w:name="Grid Table 6 Colorful Accent 3" w:uiPriority="51"/>
+    <w:lsdException w:name="Grid Table 7 Colorful Accent 3" w:uiPriority="52"/>
+    <w:lsdException w:name="Grid Table 1 Light Accent 4" w:uiPriority="46"/>
+    <w:lsdException w:name="Grid Table 2 Accent 4" w:uiPriority="47"/>
+    <w:lsdException w:name="Grid Table 3 Accent 4" w:uiPriority="48"/>
+    <w:lsdException w:name="Grid Table 4 Accent 4" w:uiPriority="49"/>
+    <w:lsdException w:name="Grid Table 5 Dark Accent 4" w:uiPriority="50"/>
+    <w:lsdException w:name="Grid Table 6 Colorful Accent 4" w:uiPriority="51"/>
+    <w:lsdException w:name="Grid Table 7 Colorful Accent 4" w:uiPriority="52"/>
+    <w:lsdException w:name="Grid Table 1 Light Accent 5" w:uiPriority="46"/>
+    <w:lsdException w:name="Grid Table 2 Accent 5" w:uiPriority="47"/>
+    <w:lsdException w:name="Grid Table 3 Accent 5" w:uiPriority="48"/>
+    <w:lsdException w:name="Grid Table 4 Accent 5" w:uiPriority="49"/>
+    <w:lsdException w:name="Grid Table 5 Dark Accent 5" w:uiPriority="50"/>
+    <w:lsdException w:name="Grid Table 6 Colorful Accent 5" w:uiPriority="51"/>
+    <w:lsdException w:name="Grid Table 7 Colorful Accent 5" w:uiPriority="52"/>
+    <w:lsdException w:name="Grid Table 1 Light Accent 6" w:uiPriority="46"/>
+    <w:lsdException w:name="Grid Table 2 Accent 6" w:uiPriority="47"/>
+    <w:lsdException w:name="Grid Table 3 Accent 6" w:uiPriority="48"/>
+    <w:lsdException w:name="Grid Table 4 Accent 6" w:uiPriority="49"/>
+    <w:lsdException w:name="Grid Table 5 Dark Accent 6" w:uiPriority="50"/>
+    <w:lsdException w:name="Grid Table 6 Colorful Accent 6" w:uiPriority="51"/>
+    <w:lsdException w:name="Grid Table 7 Colorful Accent 6" w:uiPriority="52"/>
+    <w:lsdException w:name="List Table 1 Light" w:uiPriority="46"/>
+    <w:lsdException w:name="List Table 2" w:uiPriority="47"/>
+    <w:lsdException w:name="List Table 3" w:uiPriority="48"/>
+    <w:lsdException w:name="List Table 4" w:uiPriority="49"/>
+    <w:lsdException w:name="List Table 5 Dark" w:uiPriority="50"/>
+    <w:lsdException w:name="List Table 6 Colorful" w:uiPriority="51"/>
+    <w:lsdException w:name="List Table 7 Colorful" w:uiPriority="52"/>
+    <w:lsdException w:name="List Table 1 Light Accent 1" w:uiPriority="46"/>
+    <w:lsdException w:name="List Table 2 Accent 1" w:uiPriority="47"/>
+    <w:lsdException w:name="List Table 3 Accent 1" w:uiPriority="48"/>
+    <w:lsdException w:name="List Table 4 Accent 1" w:uiPriority="49"/>
+    <w:lsdException w:name="List Table 5 Dark Accent 1" w:uiPriority="50"/>
+    <w:lsdException w:name="List Table 6 Colorful Accent 1" w:uiPriority="51"/>
+    <w:lsdException w:name="List Table 7 Colorful Accent 1" w:uiPriority="52"/>
+    <w:lsdException w:name="List Table 1 Light Accent 2" w:uiPriority="46"/>
+    <w:lsdException w:name="List Table 2 Accent 2" w:uiPriority="47"/>
+    <w:lsdException w:name="List Table 3 Accent 2" w:uiPriority="48"/>
+    <w:lsdException w:name="List Table 4 Accent 2" w:uiPriority="49"/>
+    <w:lsdException w:name="List Table 5 Dark Accent 2" w:uiPriority="50"/>
+    <w:lsdException w:name="List Table 6 Colorful Accent 2" w:uiPriority="51"/>
+    <w:lsdException w:name="List Table 7 Colorful Accent 2" w:uiPriority="52"/>
+    <w:lsdException w:name="List Table 1 Light Accent 3" w:uiPriority="46"/>
+    <w:lsdException w:name="List Table 2 Accent 3" w:uiPriority="47"/>
+    <w:lsdException w:name="List Table 3 Accent 3" w:uiPriority="48"/>
+    <w:lsdException w:name="List Table 4 Accent 3" w:uiPriority="49"/>
+    <w:lsdException w:name="List Table 5 Dark Accent 3" w:uiPriority="50"/>
+    <w:lsdException w:name="List Table 6 Colorful Accent 3" w:uiPriority="51"/>
+    <w:lsdException w:name="List Table 7 Colorful Accent 3" w:uiPriority="52"/>
+    <w:lsdException w:name="List Table 1 Light Accent 4" w:uiPriority="46"/>
+    <w:lsdException w:name="List Table 2 Accent 4" w:uiPriority="47"/>
+    <w:lsdException w:name="List Table 3 Accent 4" w:uiPriority="48"/>
+    <w:lsdException w:name="List Table 4 Accent 4" w:uiPriority="49"/>
+    <w:lsdException w:name="List Table 5 Dark Accent 4" w:uiPriority="50"/>
+    <w:lsdException w:name="List Table 6 Colorful Accent 4" w:uiPriority="51"/>
+    <w:lsdException w:name="List Table 7 Colorful Accent 4" w:uiPriority="52"/>
+    <w:lsdException w:name="List Table 1 Light Accent 5" w:uiPriority="46"/>
+    <w:lsdException w:name="List Table 2 Accent 5" w:uiPriority="47"/>
+    <w:lsdException w:name="List Table 3 Accent 5" w:uiPriority="48"/>
+    <w:lsdException w:name="List Table 4 Accent 5" w:uiPriority="49"/>
+    <w:lsdException w:name="List Table 5 Dark Accent 5" w:uiPriority="50"/>
+    <w:lsdException w:name="List Table 6 Colorful Accent 5" w:uiPriority="51"/>
+    <w:lsdException w:name="List Table 7 Colorful Accent 5" w:uiPriority="52"/>
+    <w:lsdException w:name="List Table 1 Light Accent 6" w:uiPriority="46"/>
+    <w:lsdException w:name="List Table 2 Accent 6" w:uiPriority="47"/>
+    <w:lsdException w:name="List Table 3 Accent 6" w:uiPriority="48"/>
+    <w:lsdException w:name="List Table 4 Accent 6" w:uiPriority="49"/>
+    <w:lsdException w:name="List Table 5 Dark Accent 6" w:uiPriority="50"/>
+    <w:lsdException w:name="List Table 6 Colorful Accent 6" w:uiPriority="51"/>
+    <w:lsdException w:name="List Table 7 Colorful Accent 6" w:uiPriority="52"/>
   </w:latentStyles>
   <w:style w:type="paragraph" w:default="1" w:styleId="Normal">
     <w:name w:val="Normal"/>
@@ -33608,7 +34650,6 @@
     <w:uiPriority w:val="99"/>
     <w:semiHidden/>
     <w:unhideWhenUsed/>
-    <w:qFormat/>
     <w:tblPr>
       <w:tblInd w:w="0" w:type="dxa"/>
       <w:tblCellMar>
@@ -34426,7 +35467,6 @@
       <w:jc w:val="both"/>
     </w:pPr>
     <w:tblPr>
-      <w:tblInd w:w="0" w:type="dxa"/>
       <w:tblBorders>
         <w:top w:val="single" w:sz="4" w:space="0" w:color="auto"/>
         <w:left w:val="single" w:sz="4" w:space="0" w:color="auto"/>
@@ -34435,12 +35475,6 @@
         <w:insideH w:val="single" w:sz="4" w:space="0" w:color="auto"/>
         <w:insideV w:val="single" w:sz="4" w:space="0" w:color="auto"/>
       </w:tblBorders>
-      <w:tblCellMar>
-        <w:top w:w="0" w:type="dxa"/>
-        <w:left w:w="108" w:type="dxa"/>
-        <w:bottom w:w="0" w:type="dxa"/>
-        <w:right w:w="108" w:type="dxa"/>
-      </w:tblCellMar>
     </w:tblPr>
   </w:style>
   <w:style w:type="character" w:customStyle="1" w:styleId="Heading2Char">
@@ -34957,7 +35991,7 @@
 </file>
 
 <file path=customXml/itemProps1.xml><?xml version="1.0" encoding="utf-8"?>
-<ds:datastoreItem xmlns:ds="http://schemas.openxmlformats.org/officeDocument/2006/customXml" ds:itemID="{8C9CF3D0-0054-FA40-9946-FCF77734D6BC}">
+<ds:datastoreItem xmlns:ds="http://schemas.openxmlformats.org/officeDocument/2006/customXml" ds:itemID="{156C1407-00EF-4690-AA21-E7E1C0E75BB7}">
   <ds:schemaRefs>
     <ds:schemaRef ds:uri="http://schemas.openxmlformats.org/officeDocument/2006/bibliography"/>
   </ds:schemaRefs>

</xml_diff>